<commit_message>
avance en creación de diccionario de datos
</commit_message>
<xml_diff>
--- a/proyecto_base_de_datos.docx
+++ b/proyecto_base_de_datos.docx
@@ -1903,7 +1903,7 @@
         <w:rPr>
           <w:ins w:id="47" w:author="clemente" w:date="2016-05-10T01:15:00Z"/>
         </w:rPr>
-        <w:pPrChange w:id="48" w:author="clemente" w:date="2016-05-10T01:15:00Z">
+        <w:pPrChange w:id="48" w:author="clemente" w:date="2016-05-15T23:17:00Z">
           <w:pPr>
             <w:pStyle w:val="Ttulo2"/>
           </w:pPr>
@@ -1916,7 +1916,7 @@
         <w:rPr>
           <w:ins w:id="49" w:author="clemente" w:date="2016-05-10T01:15:00Z"/>
         </w:rPr>
-        <w:pPrChange w:id="50" w:author="clemente" w:date="2016-05-10T01:15:00Z">
+        <w:pPrChange w:id="50" w:author="clemente" w:date="2016-05-15T23:17:00Z">
           <w:pPr>
             <w:pStyle w:val="Ttulo2"/>
           </w:pPr>
@@ -1929,8 +1929,6 @@
             <w:lang w:eastAsia="es-MX"/>
             <w:rPrChange w:id="52" w:author="Unknown">
               <w:rPr>
-                <w:b w:val="0"/>
-                <w:i w:val="0"/>
                 <w:noProof/>
                 <w:lang w:eastAsia="es-MX"/>
               </w:rPr>
@@ -1986,7 +1984,7 @@
         <w:rPr>
           <w:ins w:id="53" w:author="clemente" w:date="2016-05-10T01:15:00Z"/>
         </w:rPr>
-        <w:pPrChange w:id="54" w:author="clemente" w:date="2016-05-10T01:15:00Z">
+        <w:pPrChange w:id="54" w:author="clemente" w:date="2016-05-15T23:17:00Z">
           <w:pPr>
             <w:pStyle w:val="Ttulo2"/>
           </w:pPr>
@@ -1999,7 +1997,7 @@
         <w:rPr>
           <w:ins w:id="55" w:author="clemente" w:date="2016-05-10T01:15:00Z"/>
         </w:rPr>
-        <w:pPrChange w:id="56" w:author="clemente" w:date="2016-05-10T01:15:00Z">
+        <w:pPrChange w:id="56" w:author="clemente" w:date="2016-05-15T23:17:00Z">
           <w:pPr>
             <w:pStyle w:val="Ttulo2"/>
           </w:pPr>
@@ -2012,7 +2010,7 @@
         <w:rPr>
           <w:ins w:id="57" w:author="clemente" w:date="2016-05-10T01:15:00Z"/>
         </w:rPr>
-        <w:pPrChange w:id="58" w:author="clemente" w:date="2016-05-10T01:15:00Z">
+        <w:pPrChange w:id="58" w:author="clemente" w:date="2016-05-15T23:17:00Z">
           <w:pPr>
             <w:pStyle w:val="Ttulo2"/>
           </w:pPr>
@@ -2055,8 +2053,11 @@
     <w:p>
       <w:pPr>
         <w:pStyle w:val="Ttulo2"/>
-      </w:pPr>
-      <w:bookmarkStart w:id="64" w:name="_Toc434909694"/>
+        <w:rPr>
+          <w:ins w:id="64" w:author="clemente" w:date="2016-05-15T23:12:00Z"/>
+        </w:rPr>
+      </w:pPr>
+      <w:bookmarkStart w:id="65" w:name="_Toc434909694"/>
       <w:r>
         <w:t xml:space="preserve">Diccionario de datos tablas, atributos, </w:t>
       </w:r>
@@ -2100,36 +2101,21 @@
       <w:r>
         <w:t>.</w:t>
       </w:r>
-      <w:bookmarkEnd w:id="64"/>
+      <w:bookmarkEnd w:id="65"/>
     </w:p>
     <w:p>
       <w:pPr>
-        <w:pStyle w:val="Ttulo2"/>
-        <w:rPr>
-          <w:ins w:id="65" w:author="clemente" w:date="2016-05-10T19:20:00Z"/>
-        </w:rPr>
-      </w:pPr>
-      <w:bookmarkStart w:id="66" w:name="_Toc434909695"/>
-      <w:r>
-        <w:t xml:space="preserve">Script de creación de tablas, llaves primarias y </w:t>
-      </w:r>
-      <w:proofErr w:type="spellStart"/>
-      <w:r>
-        <w:t>fopraneas</w:t>
-      </w:r>
-      <w:proofErr w:type="spellEnd"/>
-      <w:r>
-        <w:t>.</w:t>
-      </w:r>
-      <w:bookmarkEnd w:id="66"/>
-    </w:p>
-    <w:p>
-      <w:pPr>
         <w:pStyle w:val="Sangradetextonormal"/>
         <w:rPr>
-          <w:ins w:id="67" w:author="clemente" w:date="2016-05-10T19:20:00Z"/>
-        </w:rPr>
-        <w:pPrChange w:id="68" w:author="clemente" w:date="2016-05-10T19:20:00Z">
+          <w:ins w:id="66" w:author="clemente" w:date="2016-05-15T23:18:00Z"/>
+          <w:b/>
+          <w:rPrChange w:id="67" w:author="clemente" w:date="2016-05-15T23:18:00Z">
+            <w:rPr>
+              <w:ins w:id="68" w:author="clemente" w:date="2016-05-15T23:18:00Z"/>
+            </w:rPr>
+          </w:rPrChange>
+        </w:rPr>
+        <w:pPrChange w:id="69" w:author="clemente" w:date="2016-05-15T23:17:00Z">
           <w:pPr>
             <w:pStyle w:val="Ttulo2"/>
           </w:pPr>
@@ -2140,20 +2126,1510 @@
       <w:pPr>
         <w:pStyle w:val="Sangradetextonormal"/>
         <w:rPr>
-          <w:ins w:id="69" w:author="clemente" w:date="2016-05-10T19:21:00Z"/>
-        </w:rPr>
-      </w:pPr>
-      <w:ins w:id="70" w:author="clemente" w:date="2016-05-10T19:21:00Z">
+          <w:ins w:id="70" w:author="clemente" w:date="2016-05-15T23:12:00Z"/>
+          <w:b/>
+          <w:rPrChange w:id="71" w:author="clemente" w:date="2016-05-15T23:18:00Z">
+            <w:rPr>
+              <w:ins w:id="72" w:author="clemente" w:date="2016-05-15T23:12:00Z"/>
+            </w:rPr>
+          </w:rPrChange>
+        </w:rPr>
+        <w:pPrChange w:id="73" w:author="clemente" w:date="2016-05-15T23:17:00Z">
+          <w:pPr>
+            <w:pStyle w:val="Ttulo2"/>
+          </w:pPr>
+        </w:pPrChange>
+      </w:pPr>
+      <w:ins w:id="74" w:author="clemente" w:date="2016-05-15T23:12:00Z">
+        <w:r>
+          <w:rPr>
+            <w:b/>
+            <w:rPrChange w:id="75" w:author="clemente" w:date="2016-05-15T23:18:00Z">
+              <w:rPr/>
+            </w:rPrChange>
+          </w:rPr>
+          <w:t>TABLA: ESPECIALIDAD.</w:t>
+        </w:r>
+      </w:ins>
+    </w:p>
+    <w:tbl>
+      <w:tblPr>
+        <w:tblStyle w:val="Tablaconcuadrcula"/>
+        <w:tblW w:w="8341" w:type="dxa"/>
+        <w:jc w:val="center"/>
+        <w:tblLook w:val="04A0" w:firstRow="1" w:lastRow="0" w:firstColumn="1" w:lastColumn="0" w:noHBand="0" w:noVBand="1"/>
+        <w:tblPrChange w:id="76" w:author="clemente" w:date="2016-05-15T23:15:00Z">
+          <w:tblPr>
+            <w:tblStyle w:val="Tablaconcuadrcula"/>
+            <w:tblW w:w="8341" w:type="dxa"/>
+            <w:tblInd w:w="705" w:type="dxa"/>
+            <w:tblLook w:val="04A0" w:firstRow="1" w:lastRow="0" w:firstColumn="1" w:lastColumn="0" w:noHBand="0" w:noVBand="1"/>
+          </w:tblPr>
+        </w:tblPrChange>
+      </w:tblPr>
+      <w:tblGrid>
+        <w:gridCol w:w="2060"/>
+        <w:gridCol w:w="1852"/>
+        <w:gridCol w:w="1679"/>
+        <w:gridCol w:w="1081"/>
+        <w:gridCol w:w="1184"/>
+        <w:gridCol w:w="976"/>
+        <w:tblGridChange w:id="77">
+          <w:tblGrid>
+            <w:gridCol w:w="1455"/>
+            <w:gridCol w:w="1649"/>
+            <w:gridCol w:w="1330"/>
+            <w:gridCol w:w="1285"/>
+            <w:gridCol w:w="1340"/>
+            <w:gridCol w:w="1282"/>
+          </w:tblGrid>
+        </w:tblGridChange>
+      </w:tblGrid>
+      <w:tr>
+        <w:trPr>
+          <w:trHeight w:val="638"/>
+          <w:jc w:val="center"/>
+          <w:ins w:id="78" w:author="clemente" w:date="2016-05-15T23:13:00Z"/>
+          <w:trPrChange w:id="79" w:author="clemente" w:date="2016-05-15T23:15:00Z">
+            <w:trPr>
+              <w:trHeight w:val="638"/>
+            </w:trPr>
+          </w:trPrChange>
+        </w:trPr>
+        <w:tc>
+          <w:tcPr>
+            <w:tcW w:w="1455" w:type="dxa"/>
+            <w:tcPrChange w:id="80" w:author="clemente" w:date="2016-05-15T23:15:00Z">
+              <w:tcPr>
+                <w:tcW w:w="1455" w:type="dxa"/>
+              </w:tcPr>
+            </w:tcPrChange>
+          </w:tcPr>
+          <w:p>
+            <w:pPr>
+              <w:pStyle w:val="Sangradetextonormal"/>
+              <w:spacing w:before="240"/>
+              <w:rPr>
+                <w:ins w:id="81" w:author="clemente" w:date="2016-05-15T23:13:00Z"/>
+                <w:b/>
+                <w:rPrChange w:id="82" w:author="clemente" w:date="2016-05-15T23:18:00Z">
+                  <w:rPr>
+                    <w:ins w:id="83" w:author="clemente" w:date="2016-05-15T23:13:00Z"/>
+                  </w:rPr>
+                </w:rPrChange>
+              </w:rPr>
+              <w:pPrChange w:id="84" w:author="clemente" w:date="2016-05-15T23:18:00Z">
+                <w:pPr>
+                  <w:pStyle w:val="Sangradetextonormal"/>
+                  <w:ind w:left="0"/>
+                </w:pPr>
+              </w:pPrChange>
+            </w:pPr>
+            <w:ins w:id="85" w:author="clemente" w:date="2016-05-15T23:13:00Z">
+              <w:r>
+                <w:rPr>
+                  <w:b/>
+                  <w:rPrChange w:id="86" w:author="clemente" w:date="2016-05-15T23:18:00Z">
+                    <w:rPr/>
+                  </w:rPrChange>
+                </w:rPr>
+                <w:t>ATRIBUTO</w:t>
+              </w:r>
+            </w:ins>
+          </w:p>
+        </w:tc>
+        <w:tc>
+          <w:tcPr>
+            <w:tcW w:w="1649" w:type="dxa"/>
+            <w:tcPrChange w:id="87" w:author="clemente" w:date="2016-05-15T23:15:00Z">
+              <w:tcPr>
+                <w:tcW w:w="1649" w:type="dxa"/>
+              </w:tcPr>
+            </w:tcPrChange>
+          </w:tcPr>
+          <w:p>
+            <w:pPr>
+              <w:pStyle w:val="Sangradetextonormal"/>
+              <w:spacing w:before="240"/>
+              <w:rPr>
+                <w:ins w:id="88" w:author="clemente" w:date="2016-05-15T23:13:00Z"/>
+                <w:b/>
+                <w:rPrChange w:id="89" w:author="clemente" w:date="2016-05-15T23:18:00Z">
+                  <w:rPr>
+                    <w:ins w:id="90" w:author="clemente" w:date="2016-05-15T23:13:00Z"/>
+                  </w:rPr>
+                </w:rPrChange>
+              </w:rPr>
+              <w:pPrChange w:id="91" w:author="clemente" w:date="2016-05-15T23:18:00Z">
+                <w:pPr>
+                  <w:pStyle w:val="Sangradetextonormal"/>
+                  <w:ind w:left="0"/>
+                </w:pPr>
+              </w:pPrChange>
+            </w:pPr>
+            <w:ins w:id="92" w:author="clemente" w:date="2016-05-15T23:13:00Z">
+              <w:r>
+                <w:rPr>
+                  <w:b/>
+                  <w:rPrChange w:id="93" w:author="clemente" w:date="2016-05-15T23:18:00Z">
+                    <w:rPr/>
+                  </w:rPrChange>
+                </w:rPr>
+                <w:t>DESCRIPCI</w:t>
+              </w:r>
+            </w:ins>
+            <w:ins w:id="94" w:author="clemente" w:date="2016-05-15T23:14:00Z">
+              <w:r>
+                <w:rPr>
+                  <w:b/>
+                  <w:rPrChange w:id="95" w:author="clemente" w:date="2016-05-15T23:18:00Z">
+                    <w:rPr/>
+                  </w:rPrChange>
+                </w:rPr>
+                <w:t>Ó</w:t>
+              </w:r>
+            </w:ins>
+            <w:ins w:id="96" w:author="clemente" w:date="2016-05-15T23:13:00Z">
+              <w:r>
+                <w:rPr>
+                  <w:b/>
+                  <w:rPrChange w:id="97" w:author="clemente" w:date="2016-05-15T23:18:00Z">
+                    <w:rPr/>
+                  </w:rPrChange>
+                </w:rPr>
+                <w:t>N</w:t>
+              </w:r>
+            </w:ins>
+          </w:p>
+        </w:tc>
+        <w:tc>
+          <w:tcPr>
+            <w:tcW w:w="1330" w:type="dxa"/>
+            <w:tcPrChange w:id="98" w:author="clemente" w:date="2016-05-15T23:15:00Z">
+              <w:tcPr>
+                <w:tcW w:w="1330" w:type="dxa"/>
+              </w:tcPr>
+            </w:tcPrChange>
+          </w:tcPr>
+          <w:p>
+            <w:pPr>
+              <w:pStyle w:val="Sangradetextonormal"/>
+              <w:spacing w:before="240"/>
+              <w:rPr>
+                <w:ins w:id="99" w:author="clemente" w:date="2016-05-15T23:13:00Z"/>
+                <w:b/>
+                <w:rPrChange w:id="100" w:author="clemente" w:date="2016-05-15T23:18:00Z">
+                  <w:rPr>
+                    <w:ins w:id="101" w:author="clemente" w:date="2016-05-15T23:13:00Z"/>
+                  </w:rPr>
+                </w:rPrChange>
+              </w:rPr>
+              <w:pPrChange w:id="102" w:author="clemente" w:date="2016-05-15T23:18:00Z">
+                <w:pPr>
+                  <w:pStyle w:val="Sangradetextonormal"/>
+                  <w:ind w:left="0"/>
+                </w:pPr>
+              </w:pPrChange>
+            </w:pPr>
+            <w:ins w:id="103" w:author="clemente" w:date="2016-05-15T23:13:00Z">
+              <w:r>
+                <w:rPr>
+                  <w:b/>
+                  <w:rPrChange w:id="104" w:author="clemente" w:date="2016-05-15T23:18:00Z">
+                    <w:rPr/>
+                  </w:rPrChange>
+                </w:rPr>
+                <w:t>TIPO</w:t>
+              </w:r>
+            </w:ins>
+          </w:p>
+        </w:tc>
+        <w:tc>
+          <w:tcPr>
+            <w:tcW w:w="1285" w:type="dxa"/>
+            <w:tcPrChange w:id="105" w:author="clemente" w:date="2016-05-15T23:15:00Z">
+              <w:tcPr>
+                <w:tcW w:w="1285" w:type="dxa"/>
+              </w:tcPr>
+            </w:tcPrChange>
+          </w:tcPr>
+          <w:p>
+            <w:pPr>
+              <w:pStyle w:val="Sangradetextonormal"/>
+              <w:spacing w:before="240"/>
+              <w:rPr>
+                <w:ins w:id="106" w:author="clemente" w:date="2016-05-15T23:13:00Z"/>
+                <w:b/>
+                <w:rPrChange w:id="107" w:author="clemente" w:date="2016-05-15T23:18:00Z">
+                  <w:rPr>
+                    <w:ins w:id="108" w:author="clemente" w:date="2016-05-15T23:13:00Z"/>
+                  </w:rPr>
+                </w:rPrChange>
+              </w:rPr>
+              <w:pPrChange w:id="109" w:author="clemente" w:date="2016-05-15T23:18:00Z">
+                <w:pPr>
+                  <w:pStyle w:val="Sangradetextonormal"/>
+                  <w:ind w:left="0"/>
+                </w:pPr>
+              </w:pPrChange>
+            </w:pPr>
+            <w:ins w:id="110" w:author="clemente" w:date="2016-05-15T23:13:00Z">
+              <w:r>
+                <w:rPr>
+                  <w:b/>
+                  <w:rPrChange w:id="111" w:author="clemente" w:date="2016-05-15T23:18:00Z">
+                    <w:rPr/>
+                  </w:rPrChange>
+                </w:rPr>
+                <w:t>PK</w:t>
+              </w:r>
+            </w:ins>
+          </w:p>
+        </w:tc>
+        <w:tc>
+          <w:tcPr>
+            <w:tcW w:w="1340" w:type="dxa"/>
+            <w:tcPrChange w:id="112" w:author="clemente" w:date="2016-05-15T23:15:00Z">
+              <w:tcPr>
+                <w:tcW w:w="1340" w:type="dxa"/>
+              </w:tcPr>
+            </w:tcPrChange>
+          </w:tcPr>
+          <w:p>
+            <w:pPr>
+              <w:pStyle w:val="Sangradetextonormal"/>
+              <w:spacing w:before="240"/>
+              <w:rPr>
+                <w:ins w:id="113" w:author="clemente" w:date="2016-05-15T23:13:00Z"/>
+                <w:b/>
+                <w:rPrChange w:id="114" w:author="clemente" w:date="2016-05-15T23:18:00Z">
+                  <w:rPr>
+                    <w:ins w:id="115" w:author="clemente" w:date="2016-05-15T23:13:00Z"/>
+                  </w:rPr>
+                </w:rPrChange>
+              </w:rPr>
+              <w:pPrChange w:id="116" w:author="clemente" w:date="2016-05-15T23:18:00Z">
+                <w:pPr>
+                  <w:pStyle w:val="Sangradetextonormal"/>
+                  <w:ind w:left="0"/>
+                </w:pPr>
+              </w:pPrChange>
+            </w:pPr>
+            <w:ins w:id="117" w:author="clemente" w:date="2016-05-15T23:13:00Z">
+              <w:r>
+                <w:rPr>
+                  <w:b/>
+                  <w:rPrChange w:id="118" w:author="clemente" w:date="2016-05-15T23:18:00Z">
+                    <w:rPr/>
+                  </w:rPrChange>
+                </w:rPr>
+                <w:t>NULL</w:t>
+              </w:r>
+            </w:ins>
+          </w:p>
+        </w:tc>
+        <w:tc>
+          <w:tcPr>
+            <w:tcW w:w="1282" w:type="dxa"/>
+            <w:tcPrChange w:id="119" w:author="clemente" w:date="2016-05-15T23:15:00Z">
+              <w:tcPr>
+                <w:tcW w:w="1282" w:type="dxa"/>
+              </w:tcPr>
+            </w:tcPrChange>
+          </w:tcPr>
+          <w:p>
+            <w:pPr>
+              <w:pStyle w:val="Sangradetextonormal"/>
+              <w:spacing w:before="240"/>
+              <w:rPr>
+                <w:ins w:id="120" w:author="clemente" w:date="2016-05-15T23:13:00Z"/>
+                <w:b/>
+                <w:rPrChange w:id="121" w:author="clemente" w:date="2016-05-15T23:18:00Z">
+                  <w:rPr>
+                    <w:ins w:id="122" w:author="clemente" w:date="2016-05-15T23:13:00Z"/>
+                  </w:rPr>
+                </w:rPrChange>
+              </w:rPr>
+              <w:pPrChange w:id="123" w:author="clemente" w:date="2016-05-15T23:18:00Z">
+                <w:pPr>
+                  <w:pStyle w:val="Sangradetextonormal"/>
+                  <w:ind w:left="0"/>
+                </w:pPr>
+              </w:pPrChange>
+            </w:pPr>
+            <w:ins w:id="124" w:author="clemente" w:date="2016-05-15T23:13:00Z">
+              <w:r>
+                <w:rPr>
+                  <w:b/>
+                  <w:rPrChange w:id="125" w:author="clemente" w:date="2016-05-15T23:18:00Z">
+                    <w:rPr/>
+                  </w:rPrChange>
+                </w:rPr>
+                <w:t>FK</w:t>
+              </w:r>
+            </w:ins>
+          </w:p>
+        </w:tc>
+      </w:tr>
+      <w:tr>
+        <w:trPr>
+          <w:trHeight w:val="684"/>
+          <w:jc w:val="center"/>
+          <w:ins w:id="126" w:author="clemente" w:date="2016-05-15T23:13:00Z"/>
+          <w:trPrChange w:id="127" w:author="clemente" w:date="2016-05-15T23:15:00Z">
+            <w:trPr>
+              <w:trHeight w:val="684"/>
+            </w:trPr>
+          </w:trPrChange>
+        </w:trPr>
+        <w:tc>
+          <w:tcPr>
+            <w:tcW w:w="1455" w:type="dxa"/>
+            <w:tcPrChange w:id="128" w:author="clemente" w:date="2016-05-15T23:15:00Z">
+              <w:tcPr>
+                <w:tcW w:w="1455" w:type="dxa"/>
+              </w:tcPr>
+            </w:tcPrChange>
+          </w:tcPr>
+          <w:p>
+            <w:pPr>
+              <w:pStyle w:val="Sangradetextonormal"/>
+              <w:spacing w:before="240"/>
+              <w:rPr>
+                <w:ins w:id="129" w:author="clemente" w:date="2016-05-15T23:13:00Z"/>
+              </w:rPr>
+              <w:pPrChange w:id="130" w:author="clemente" w:date="2016-05-15T23:18:00Z">
+                <w:pPr>
+                  <w:pStyle w:val="Sangradetextonormal"/>
+                  <w:ind w:left="0"/>
+                </w:pPr>
+              </w:pPrChange>
+            </w:pPr>
+            <w:ins w:id="131" w:author="clemente" w:date="2016-05-15T23:15:00Z">
+              <w:r>
+                <w:t>NOMBRE</w:t>
+              </w:r>
+            </w:ins>
+          </w:p>
+        </w:tc>
+        <w:tc>
+          <w:tcPr>
+            <w:tcW w:w="1649" w:type="dxa"/>
+            <w:tcPrChange w:id="132" w:author="clemente" w:date="2016-05-15T23:15:00Z">
+              <w:tcPr>
+                <w:tcW w:w="1649" w:type="dxa"/>
+              </w:tcPr>
+            </w:tcPrChange>
+          </w:tcPr>
+          <w:p>
+            <w:pPr>
+              <w:pStyle w:val="Sangradetextonormal"/>
+              <w:spacing w:before="240"/>
+              <w:rPr>
+                <w:ins w:id="133" w:author="clemente" w:date="2016-05-15T23:13:00Z"/>
+              </w:rPr>
+              <w:pPrChange w:id="134" w:author="clemente" w:date="2016-05-15T23:26:00Z">
+                <w:pPr>
+                  <w:pStyle w:val="Sangradetextonormal"/>
+                  <w:ind w:left="0"/>
+                </w:pPr>
+              </w:pPrChange>
+            </w:pPr>
+            <w:ins w:id="135" w:author="clemente" w:date="2016-05-15T23:15:00Z">
+              <w:r>
+                <w:t>Nombre de</w:t>
+              </w:r>
+            </w:ins>
+            <w:ins w:id="136" w:author="clemente" w:date="2016-05-15T23:26:00Z">
+              <w:r>
+                <w:t>l médico.</w:t>
+              </w:r>
+            </w:ins>
+          </w:p>
+        </w:tc>
+        <w:tc>
+          <w:tcPr>
+            <w:tcW w:w="1330" w:type="dxa"/>
+            <w:tcPrChange w:id="137" w:author="clemente" w:date="2016-05-15T23:15:00Z">
+              <w:tcPr>
+                <w:tcW w:w="1330" w:type="dxa"/>
+              </w:tcPr>
+            </w:tcPrChange>
+          </w:tcPr>
+          <w:p>
+            <w:pPr>
+              <w:pStyle w:val="Sangradetextonormal"/>
+              <w:spacing w:before="240"/>
+              <w:rPr>
+                <w:ins w:id="138" w:author="clemente" w:date="2016-05-15T23:13:00Z"/>
+              </w:rPr>
+              <w:pPrChange w:id="139" w:author="clemente" w:date="2016-05-15T23:18:00Z">
+                <w:pPr>
+                  <w:pStyle w:val="Sangradetextonormal"/>
+                  <w:ind w:left="0"/>
+                </w:pPr>
+              </w:pPrChange>
+            </w:pPr>
+            <w:ins w:id="140" w:author="clemente" w:date="2016-05-15T23:16:00Z">
+              <w:r>
+                <w:t>Varchar2(50)</w:t>
+              </w:r>
+            </w:ins>
+          </w:p>
+        </w:tc>
+        <w:tc>
+          <w:tcPr>
+            <w:tcW w:w="1285" w:type="dxa"/>
+            <w:tcPrChange w:id="141" w:author="clemente" w:date="2016-05-15T23:15:00Z">
+              <w:tcPr>
+                <w:tcW w:w="1285" w:type="dxa"/>
+              </w:tcPr>
+            </w:tcPrChange>
+          </w:tcPr>
+          <w:p>
+            <w:pPr>
+              <w:pStyle w:val="Sangradetextonormal"/>
+              <w:spacing w:before="240"/>
+              <w:rPr>
+                <w:ins w:id="142" w:author="clemente" w:date="2016-05-15T23:13:00Z"/>
+              </w:rPr>
+              <w:pPrChange w:id="143" w:author="clemente" w:date="2016-05-15T23:18:00Z">
+                <w:pPr>
+                  <w:pStyle w:val="Sangradetextonormal"/>
+                  <w:ind w:left="0"/>
+                </w:pPr>
+              </w:pPrChange>
+            </w:pPr>
+          </w:p>
+        </w:tc>
+        <w:tc>
+          <w:tcPr>
+            <w:tcW w:w="1340" w:type="dxa"/>
+            <w:tcPrChange w:id="144" w:author="clemente" w:date="2016-05-15T23:15:00Z">
+              <w:tcPr>
+                <w:tcW w:w="1340" w:type="dxa"/>
+              </w:tcPr>
+            </w:tcPrChange>
+          </w:tcPr>
+          <w:p>
+            <w:pPr>
+              <w:pStyle w:val="Sangradetextonormal"/>
+              <w:spacing w:before="240"/>
+              <w:rPr>
+                <w:ins w:id="145" w:author="clemente" w:date="2016-05-15T23:13:00Z"/>
+              </w:rPr>
+              <w:pPrChange w:id="146" w:author="clemente" w:date="2016-05-15T23:18:00Z">
+                <w:pPr>
+                  <w:pStyle w:val="Sangradetextonormal"/>
+                  <w:ind w:left="0"/>
+                </w:pPr>
+              </w:pPrChange>
+            </w:pPr>
+            <w:ins w:id="147" w:author="clemente" w:date="2016-05-15T23:16:00Z">
+              <w:r>
+                <w:t>NOT NULL</w:t>
+              </w:r>
+            </w:ins>
+          </w:p>
+        </w:tc>
+        <w:tc>
+          <w:tcPr>
+            <w:tcW w:w="1282" w:type="dxa"/>
+            <w:tcPrChange w:id="148" w:author="clemente" w:date="2016-05-15T23:15:00Z">
+              <w:tcPr>
+                <w:tcW w:w="1282" w:type="dxa"/>
+              </w:tcPr>
+            </w:tcPrChange>
+          </w:tcPr>
+          <w:p>
+            <w:pPr>
+              <w:pStyle w:val="Sangradetextonormal"/>
+              <w:spacing w:before="240"/>
+              <w:rPr>
+                <w:ins w:id="149" w:author="clemente" w:date="2016-05-15T23:13:00Z"/>
+              </w:rPr>
+              <w:pPrChange w:id="150" w:author="clemente" w:date="2016-05-15T23:18:00Z">
+                <w:pPr>
+                  <w:pStyle w:val="Sangradetextonormal"/>
+                  <w:ind w:left="0"/>
+                </w:pPr>
+              </w:pPrChange>
+            </w:pPr>
+          </w:p>
+        </w:tc>
+      </w:tr>
+      <w:tr>
+        <w:trPr>
+          <w:trHeight w:val="638"/>
+          <w:jc w:val="center"/>
+          <w:ins w:id="151" w:author="clemente" w:date="2016-05-15T23:13:00Z"/>
+          <w:trPrChange w:id="152" w:author="clemente" w:date="2016-05-15T23:15:00Z">
+            <w:trPr>
+              <w:trHeight w:val="638"/>
+            </w:trPr>
+          </w:trPrChange>
+        </w:trPr>
+        <w:tc>
+          <w:tcPr>
+            <w:tcW w:w="1455" w:type="dxa"/>
+            <w:tcPrChange w:id="153" w:author="clemente" w:date="2016-05-15T23:15:00Z">
+              <w:tcPr>
+                <w:tcW w:w="1455" w:type="dxa"/>
+              </w:tcPr>
+            </w:tcPrChange>
+          </w:tcPr>
+          <w:p>
+            <w:pPr>
+              <w:pStyle w:val="Sangradetextonormal"/>
+              <w:spacing w:before="240"/>
+              <w:rPr>
+                <w:ins w:id="154" w:author="clemente" w:date="2016-05-15T23:13:00Z"/>
+              </w:rPr>
+              <w:pPrChange w:id="155" w:author="clemente" w:date="2016-05-15T23:18:00Z">
+                <w:pPr>
+                  <w:pStyle w:val="Sangradetextonormal"/>
+                  <w:ind w:left="0"/>
+                </w:pPr>
+              </w:pPrChange>
+            </w:pPr>
+            <w:ins w:id="156" w:author="clemente" w:date="2016-05-15T23:16:00Z">
+              <w:r>
+                <w:t>IDESPECIALIDAD</w:t>
+              </w:r>
+            </w:ins>
+          </w:p>
+        </w:tc>
+        <w:tc>
+          <w:tcPr>
+            <w:tcW w:w="1649" w:type="dxa"/>
+            <w:tcPrChange w:id="157" w:author="clemente" w:date="2016-05-15T23:15:00Z">
+              <w:tcPr>
+                <w:tcW w:w="1649" w:type="dxa"/>
+              </w:tcPr>
+            </w:tcPrChange>
+          </w:tcPr>
+          <w:p>
+            <w:pPr>
+              <w:pStyle w:val="Sangradetextonormal"/>
+              <w:spacing w:before="240"/>
+              <w:rPr>
+                <w:ins w:id="158" w:author="clemente" w:date="2016-05-15T23:13:00Z"/>
+              </w:rPr>
+              <w:pPrChange w:id="159" w:author="clemente" w:date="2016-05-15T23:18:00Z">
+                <w:pPr>
+                  <w:pStyle w:val="Sangradetextonormal"/>
+                  <w:ind w:left="0"/>
+                </w:pPr>
+              </w:pPrChange>
+            </w:pPr>
+            <w:ins w:id="160" w:author="clemente" w:date="2016-05-15T23:16:00Z">
+              <w:r>
+                <w:t>Identificador único para cada especialidad</w:t>
+              </w:r>
+            </w:ins>
+          </w:p>
+        </w:tc>
+        <w:tc>
+          <w:tcPr>
+            <w:tcW w:w="1330" w:type="dxa"/>
+            <w:tcPrChange w:id="161" w:author="clemente" w:date="2016-05-15T23:15:00Z">
+              <w:tcPr>
+                <w:tcW w:w="1330" w:type="dxa"/>
+              </w:tcPr>
+            </w:tcPrChange>
+          </w:tcPr>
+          <w:p>
+            <w:pPr>
+              <w:pStyle w:val="Sangradetextonormal"/>
+              <w:spacing w:before="240"/>
+              <w:rPr>
+                <w:ins w:id="162" w:author="clemente" w:date="2016-05-15T23:13:00Z"/>
+              </w:rPr>
+              <w:pPrChange w:id="163" w:author="clemente" w:date="2016-05-15T23:18:00Z">
+                <w:pPr>
+                  <w:pStyle w:val="Sangradetextonormal"/>
+                  <w:ind w:left="0"/>
+                </w:pPr>
+              </w:pPrChange>
+            </w:pPr>
+            <w:ins w:id="164" w:author="clemente" w:date="2016-05-15T23:16:00Z">
+              <w:r>
+                <w:t>NUMBER</w:t>
+              </w:r>
+            </w:ins>
+          </w:p>
+        </w:tc>
+        <w:tc>
+          <w:tcPr>
+            <w:tcW w:w="1285" w:type="dxa"/>
+            <w:tcPrChange w:id="165" w:author="clemente" w:date="2016-05-15T23:15:00Z">
+              <w:tcPr>
+                <w:tcW w:w="1285" w:type="dxa"/>
+              </w:tcPr>
+            </w:tcPrChange>
+          </w:tcPr>
+          <w:p>
+            <w:pPr>
+              <w:pStyle w:val="Sangradetextonormal"/>
+              <w:spacing w:before="240"/>
+              <w:rPr>
+                <w:ins w:id="166" w:author="clemente" w:date="2016-05-15T23:13:00Z"/>
+              </w:rPr>
+              <w:pPrChange w:id="167" w:author="clemente" w:date="2016-05-15T23:18:00Z">
+                <w:pPr>
+                  <w:pStyle w:val="Sangradetextonormal"/>
+                  <w:ind w:left="0"/>
+                </w:pPr>
+              </w:pPrChange>
+            </w:pPr>
+            <w:ins w:id="168" w:author="clemente" w:date="2016-05-15T23:17:00Z">
+              <w:r>
+                <w:t>YES</w:t>
+              </w:r>
+            </w:ins>
+          </w:p>
+        </w:tc>
+        <w:tc>
+          <w:tcPr>
+            <w:tcW w:w="1340" w:type="dxa"/>
+            <w:tcPrChange w:id="169" w:author="clemente" w:date="2016-05-15T23:15:00Z">
+              <w:tcPr>
+                <w:tcW w:w="1340" w:type="dxa"/>
+              </w:tcPr>
+            </w:tcPrChange>
+          </w:tcPr>
+          <w:p>
+            <w:pPr>
+              <w:pStyle w:val="Sangradetextonormal"/>
+              <w:spacing w:before="240"/>
+              <w:rPr>
+                <w:ins w:id="170" w:author="clemente" w:date="2016-05-15T23:13:00Z"/>
+              </w:rPr>
+              <w:pPrChange w:id="171" w:author="clemente" w:date="2016-05-15T23:18:00Z">
+                <w:pPr>
+                  <w:pStyle w:val="Sangradetextonormal"/>
+                  <w:ind w:left="0"/>
+                </w:pPr>
+              </w:pPrChange>
+            </w:pPr>
+            <w:ins w:id="172" w:author="clemente" w:date="2016-05-15T23:17:00Z">
+              <w:r>
+                <w:t>NOT NULL</w:t>
+              </w:r>
+            </w:ins>
+          </w:p>
+        </w:tc>
+        <w:tc>
+          <w:tcPr>
+            <w:tcW w:w="1282" w:type="dxa"/>
+            <w:tcPrChange w:id="173" w:author="clemente" w:date="2016-05-15T23:15:00Z">
+              <w:tcPr>
+                <w:tcW w:w="1282" w:type="dxa"/>
+              </w:tcPr>
+            </w:tcPrChange>
+          </w:tcPr>
+          <w:p>
+            <w:pPr>
+              <w:pStyle w:val="Sangradetextonormal"/>
+              <w:spacing w:before="240"/>
+              <w:rPr>
+                <w:ins w:id="174" w:author="clemente" w:date="2016-05-15T23:13:00Z"/>
+              </w:rPr>
+              <w:pPrChange w:id="175" w:author="clemente" w:date="2016-05-15T23:18:00Z">
+                <w:pPr>
+                  <w:pStyle w:val="Sangradetextonormal"/>
+                  <w:ind w:left="0"/>
+                </w:pPr>
+              </w:pPrChange>
+            </w:pPr>
+          </w:p>
+        </w:tc>
+      </w:tr>
+    </w:tbl>
+    <w:p>
+      <w:pPr>
+        <w:pStyle w:val="Sangradetextonormal"/>
+        <w:rPr>
+          <w:ins w:id="176" w:author="clemente" w:date="2016-05-15T23:12:00Z"/>
+        </w:rPr>
+        <w:pPrChange w:id="177" w:author="clemente" w:date="2016-05-15T23:17:00Z">
+          <w:pPr>
+            <w:pStyle w:val="Ttulo2"/>
+          </w:pPr>
+        </w:pPrChange>
+      </w:pPr>
+    </w:p>
+    <w:p>
+      <w:pPr>
+        <w:pStyle w:val="Sangradetextonormal"/>
+        <w:rPr>
+          <w:ins w:id="178" w:author="clemente" w:date="2016-05-15T23:26:00Z"/>
+        </w:rPr>
+        <w:pPrChange w:id="179" w:author="clemente" w:date="2016-05-15T23:17:00Z">
+          <w:pPr>
+            <w:pStyle w:val="Ttulo2"/>
+          </w:pPr>
+        </w:pPrChange>
+      </w:pPr>
+      <w:ins w:id="180" w:author="clemente" w:date="2016-05-15T23:25:00Z">
+        <w:r>
+          <w:t>TABLA: MEDICO</w:t>
+        </w:r>
+      </w:ins>
+    </w:p>
+    <w:p>
+      <w:pPr>
+        <w:pStyle w:val="Sangradetextonormal"/>
+        <w:rPr>
+          <w:ins w:id="181" w:author="clemente" w:date="2016-05-15T23:26:00Z"/>
+        </w:rPr>
+        <w:pPrChange w:id="182" w:author="clemente" w:date="2016-05-15T23:17:00Z">
+          <w:pPr>
+            <w:pStyle w:val="Ttulo2"/>
+          </w:pPr>
+        </w:pPrChange>
+      </w:pPr>
+    </w:p>
+    <w:tbl>
+      <w:tblPr>
+        <w:tblStyle w:val="Tablaconcuadrcula"/>
+        <w:tblW w:w="8341" w:type="dxa"/>
+        <w:jc w:val="center"/>
+        <w:tblLook w:val="04A0" w:firstRow="1" w:lastRow="0" w:firstColumn="1" w:lastColumn="0" w:noHBand="0" w:noVBand="1"/>
+      </w:tblPr>
+      <w:tblGrid>
+        <w:gridCol w:w="1451"/>
+        <w:gridCol w:w="1648"/>
+        <w:gridCol w:w="1384"/>
+        <w:gridCol w:w="1269"/>
+        <w:gridCol w:w="1326"/>
+        <w:gridCol w:w="1263"/>
+      </w:tblGrid>
+      <w:tr>
+        <w:trPr>
+          <w:trHeight w:val="638"/>
+          <w:jc w:val="center"/>
+          <w:ins w:id="183" w:author="clemente" w:date="2016-05-15T23:26:00Z"/>
+        </w:trPr>
+        <w:tc>
+          <w:tcPr>
+            <w:tcW w:w="1455" w:type="dxa"/>
+          </w:tcPr>
+          <w:p>
+            <w:pPr>
+              <w:pStyle w:val="Sangradetextonormal"/>
+              <w:spacing w:before="240"/>
+              <w:rPr>
+                <w:ins w:id="184" w:author="clemente" w:date="2016-05-15T23:26:00Z"/>
+                <w:b/>
+              </w:rPr>
+            </w:pPr>
+            <w:ins w:id="185" w:author="clemente" w:date="2016-05-15T23:26:00Z">
+              <w:r>
+                <w:rPr>
+                  <w:b/>
+                </w:rPr>
+                <w:t>ATRIBUTO</w:t>
+              </w:r>
+            </w:ins>
+          </w:p>
+        </w:tc>
+        <w:tc>
+          <w:tcPr>
+            <w:tcW w:w="1649" w:type="dxa"/>
+          </w:tcPr>
+          <w:p>
+            <w:pPr>
+              <w:pStyle w:val="Sangradetextonormal"/>
+              <w:spacing w:before="240"/>
+              <w:rPr>
+                <w:ins w:id="186" w:author="clemente" w:date="2016-05-15T23:26:00Z"/>
+                <w:b/>
+              </w:rPr>
+            </w:pPr>
+            <w:ins w:id="187" w:author="clemente" w:date="2016-05-15T23:26:00Z">
+              <w:r>
+                <w:rPr>
+                  <w:b/>
+                </w:rPr>
+                <w:t>DESCRIPCIÓN</w:t>
+              </w:r>
+            </w:ins>
+          </w:p>
+        </w:tc>
+        <w:tc>
+          <w:tcPr>
+            <w:tcW w:w="1330" w:type="dxa"/>
+          </w:tcPr>
+          <w:p>
+            <w:pPr>
+              <w:pStyle w:val="Sangradetextonormal"/>
+              <w:spacing w:before="240"/>
+              <w:rPr>
+                <w:ins w:id="188" w:author="clemente" w:date="2016-05-15T23:26:00Z"/>
+                <w:b/>
+              </w:rPr>
+            </w:pPr>
+            <w:ins w:id="189" w:author="clemente" w:date="2016-05-15T23:26:00Z">
+              <w:r>
+                <w:rPr>
+                  <w:b/>
+                </w:rPr>
+                <w:t>TIPO</w:t>
+              </w:r>
+            </w:ins>
+          </w:p>
+        </w:tc>
+        <w:tc>
+          <w:tcPr>
+            <w:tcW w:w="1285" w:type="dxa"/>
+          </w:tcPr>
+          <w:p>
+            <w:pPr>
+              <w:pStyle w:val="Sangradetextonormal"/>
+              <w:spacing w:before="240"/>
+              <w:rPr>
+                <w:ins w:id="190" w:author="clemente" w:date="2016-05-15T23:26:00Z"/>
+                <w:b/>
+              </w:rPr>
+            </w:pPr>
+            <w:ins w:id="191" w:author="clemente" w:date="2016-05-15T23:26:00Z">
+              <w:r>
+                <w:rPr>
+                  <w:b/>
+                </w:rPr>
+                <w:t>PK</w:t>
+              </w:r>
+            </w:ins>
+          </w:p>
+        </w:tc>
+        <w:tc>
+          <w:tcPr>
+            <w:tcW w:w="1340" w:type="dxa"/>
+          </w:tcPr>
+          <w:p>
+            <w:pPr>
+              <w:pStyle w:val="Sangradetextonormal"/>
+              <w:spacing w:before="240"/>
+              <w:rPr>
+                <w:ins w:id="192" w:author="clemente" w:date="2016-05-15T23:26:00Z"/>
+                <w:b/>
+              </w:rPr>
+            </w:pPr>
+            <w:ins w:id="193" w:author="clemente" w:date="2016-05-15T23:26:00Z">
+              <w:r>
+                <w:rPr>
+                  <w:b/>
+                </w:rPr>
+                <w:t>NULL</w:t>
+              </w:r>
+            </w:ins>
+          </w:p>
+        </w:tc>
+        <w:tc>
+          <w:tcPr>
+            <w:tcW w:w="1282" w:type="dxa"/>
+          </w:tcPr>
+          <w:p>
+            <w:pPr>
+              <w:pStyle w:val="Sangradetextonormal"/>
+              <w:spacing w:before="240"/>
+              <w:rPr>
+                <w:ins w:id="194" w:author="clemente" w:date="2016-05-15T23:26:00Z"/>
+                <w:b/>
+              </w:rPr>
+            </w:pPr>
+            <w:ins w:id="195" w:author="clemente" w:date="2016-05-15T23:26:00Z">
+              <w:r>
+                <w:rPr>
+                  <w:b/>
+                </w:rPr>
+                <w:t>FK</w:t>
+              </w:r>
+            </w:ins>
+          </w:p>
+        </w:tc>
+      </w:tr>
+      <w:tr>
+        <w:trPr>
+          <w:trHeight w:val="684"/>
+          <w:jc w:val="center"/>
+          <w:ins w:id="196" w:author="clemente" w:date="2016-05-15T23:26:00Z"/>
+        </w:trPr>
+        <w:tc>
+          <w:tcPr>
+            <w:tcW w:w="1455" w:type="dxa"/>
+          </w:tcPr>
+          <w:p>
+            <w:pPr>
+              <w:pStyle w:val="Sangradetextonormal"/>
+              <w:spacing w:before="240"/>
+              <w:rPr>
+                <w:ins w:id="197" w:author="clemente" w:date="2016-05-15T23:26:00Z"/>
+              </w:rPr>
+            </w:pPr>
+            <w:ins w:id="198" w:author="clemente" w:date="2016-05-15T23:26:00Z">
+              <w:r>
+                <w:t>NOMBRE</w:t>
+              </w:r>
+            </w:ins>
+          </w:p>
+        </w:tc>
+        <w:tc>
+          <w:tcPr>
+            <w:tcW w:w="1649" w:type="dxa"/>
+          </w:tcPr>
+          <w:p>
+            <w:pPr>
+              <w:pStyle w:val="Sangradetextonormal"/>
+              <w:spacing w:before="240"/>
+              <w:rPr>
+                <w:ins w:id="199" w:author="clemente" w:date="2016-05-15T23:26:00Z"/>
+              </w:rPr>
+            </w:pPr>
+            <w:ins w:id="200" w:author="clemente" w:date="2016-05-15T23:26:00Z">
+              <w:r>
+                <w:t>Nombre de la especialidad</w:t>
+              </w:r>
+            </w:ins>
+          </w:p>
+        </w:tc>
+        <w:tc>
+          <w:tcPr>
+            <w:tcW w:w="1330" w:type="dxa"/>
+          </w:tcPr>
+          <w:p>
+            <w:pPr>
+              <w:pStyle w:val="Sangradetextonormal"/>
+              <w:spacing w:before="240"/>
+              <w:rPr>
+                <w:ins w:id="201" w:author="clemente" w:date="2016-05-15T23:26:00Z"/>
+              </w:rPr>
+            </w:pPr>
+            <w:ins w:id="202" w:author="clemente" w:date="2016-05-15T23:26:00Z">
+              <w:r>
+                <w:t>Varchar2(50)</w:t>
+              </w:r>
+            </w:ins>
+          </w:p>
+        </w:tc>
+        <w:tc>
+          <w:tcPr>
+            <w:tcW w:w="1285" w:type="dxa"/>
+          </w:tcPr>
+          <w:p>
+            <w:pPr>
+              <w:pStyle w:val="Sangradetextonormal"/>
+              <w:spacing w:before="240"/>
+              <w:rPr>
+                <w:ins w:id="203" w:author="clemente" w:date="2016-05-15T23:26:00Z"/>
+              </w:rPr>
+            </w:pPr>
+          </w:p>
+        </w:tc>
+        <w:tc>
+          <w:tcPr>
+            <w:tcW w:w="1340" w:type="dxa"/>
+          </w:tcPr>
+          <w:p>
+            <w:pPr>
+              <w:pStyle w:val="Sangradetextonormal"/>
+              <w:spacing w:before="240"/>
+              <w:rPr>
+                <w:ins w:id="204" w:author="clemente" w:date="2016-05-15T23:26:00Z"/>
+              </w:rPr>
+            </w:pPr>
+            <w:ins w:id="205" w:author="clemente" w:date="2016-05-15T23:26:00Z">
+              <w:r>
+                <w:t>NOT NULL</w:t>
+              </w:r>
+            </w:ins>
+          </w:p>
+        </w:tc>
+        <w:tc>
+          <w:tcPr>
+            <w:tcW w:w="1282" w:type="dxa"/>
+          </w:tcPr>
+          <w:p>
+            <w:pPr>
+              <w:pStyle w:val="Sangradetextonormal"/>
+              <w:spacing w:before="240"/>
+              <w:rPr>
+                <w:ins w:id="206" w:author="clemente" w:date="2016-05-15T23:26:00Z"/>
+              </w:rPr>
+            </w:pPr>
+          </w:p>
+        </w:tc>
+      </w:tr>
+      <w:tr>
+        <w:trPr>
+          <w:trHeight w:val="638"/>
+          <w:jc w:val="center"/>
+          <w:ins w:id="207" w:author="clemente" w:date="2016-05-15T23:26:00Z"/>
+        </w:trPr>
+        <w:tc>
+          <w:tcPr>
+            <w:tcW w:w="1455" w:type="dxa"/>
+          </w:tcPr>
+          <w:p>
+            <w:pPr>
+              <w:pStyle w:val="Sangradetextonormal"/>
+              <w:spacing w:before="240"/>
+              <w:rPr>
+                <w:ins w:id="208" w:author="clemente" w:date="2016-05-15T23:26:00Z"/>
+              </w:rPr>
+            </w:pPr>
+            <w:ins w:id="209" w:author="clemente" w:date="2016-05-15T23:26:00Z">
+              <w:r>
+                <w:t>PATERNO</w:t>
+              </w:r>
+            </w:ins>
+          </w:p>
+        </w:tc>
+        <w:tc>
+          <w:tcPr>
+            <w:tcW w:w="1649" w:type="dxa"/>
+          </w:tcPr>
+          <w:p>
+            <w:pPr>
+              <w:pStyle w:val="Sangradetextonormal"/>
+              <w:spacing w:before="240"/>
+              <w:rPr>
+                <w:ins w:id="210" w:author="clemente" w:date="2016-05-15T23:26:00Z"/>
+              </w:rPr>
+            </w:pPr>
+            <w:ins w:id="211" w:author="clemente" w:date="2016-05-15T23:26:00Z">
+              <w:r>
+                <w:t>Apellido paterno del m</w:t>
+              </w:r>
+            </w:ins>
+            <w:ins w:id="212" w:author="clemente" w:date="2016-05-15T23:27:00Z">
+              <w:r>
+                <w:t>édico.</w:t>
+              </w:r>
+            </w:ins>
+          </w:p>
+        </w:tc>
+        <w:tc>
+          <w:tcPr>
+            <w:tcW w:w="1330" w:type="dxa"/>
+          </w:tcPr>
+          <w:p>
+            <w:pPr>
+              <w:pStyle w:val="Sangradetextonormal"/>
+              <w:spacing w:before="240"/>
+              <w:rPr>
+                <w:ins w:id="213" w:author="clemente" w:date="2016-05-15T23:26:00Z"/>
+              </w:rPr>
+            </w:pPr>
+            <w:ins w:id="214" w:author="clemente" w:date="2016-05-15T23:27:00Z">
+              <w:r>
+                <w:t>Varchar2(50)</w:t>
+              </w:r>
+            </w:ins>
+          </w:p>
+        </w:tc>
+        <w:tc>
+          <w:tcPr>
+            <w:tcW w:w="1285" w:type="dxa"/>
+          </w:tcPr>
+          <w:p>
+            <w:pPr>
+              <w:pStyle w:val="Sangradetextonormal"/>
+              <w:spacing w:before="240"/>
+              <w:rPr>
+                <w:ins w:id="215" w:author="clemente" w:date="2016-05-15T23:26:00Z"/>
+              </w:rPr>
+            </w:pPr>
+          </w:p>
+        </w:tc>
+        <w:tc>
+          <w:tcPr>
+            <w:tcW w:w="1340" w:type="dxa"/>
+          </w:tcPr>
+          <w:p>
+            <w:pPr>
+              <w:pStyle w:val="Sangradetextonormal"/>
+              <w:spacing w:before="240"/>
+              <w:rPr>
+                <w:ins w:id="216" w:author="clemente" w:date="2016-05-15T23:26:00Z"/>
+              </w:rPr>
+            </w:pPr>
+            <w:ins w:id="217" w:author="clemente" w:date="2016-05-15T23:26:00Z">
+              <w:r>
+                <w:t>NOT NULL</w:t>
+              </w:r>
+            </w:ins>
+          </w:p>
+        </w:tc>
+        <w:tc>
+          <w:tcPr>
+            <w:tcW w:w="1282" w:type="dxa"/>
+          </w:tcPr>
+          <w:p>
+            <w:pPr>
+              <w:pStyle w:val="Sangradetextonormal"/>
+              <w:spacing w:before="240"/>
+              <w:rPr>
+                <w:ins w:id="218" w:author="clemente" w:date="2016-05-15T23:26:00Z"/>
+              </w:rPr>
+            </w:pPr>
+          </w:p>
+        </w:tc>
+      </w:tr>
+      <w:tr>
+        <w:trPr>
+          <w:trHeight w:val="638"/>
+          <w:jc w:val="center"/>
+          <w:ins w:id="219" w:author="clemente" w:date="2016-05-15T23:26:00Z"/>
+        </w:trPr>
+        <w:tc>
+          <w:tcPr>
+            <w:tcW w:w="1455" w:type="dxa"/>
+          </w:tcPr>
+          <w:p>
+            <w:pPr>
+              <w:pStyle w:val="Sangradetextonormal"/>
+              <w:spacing w:before="240"/>
+              <w:rPr>
+                <w:ins w:id="220" w:author="clemente" w:date="2016-05-15T23:26:00Z"/>
+              </w:rPr>
+            </w:pPr>
+            <w:ins w:id="221" w:author="clemente" w:date="2016-05-15T23:27:00Z">
+              <w:r>
+                <w:lastRenderedPageBreak/>
+                <w:t>MATERNO</w:t>
+              </w:r>
+            </w:ins>
+          </w:p>
+        </w:tc>
+        <w:tc>
+          <w:tcPr>
+            <w:tcW w:w="1649" w:type="dxa"/>
+          </w:tcPr>
+          <w:p>
+            <w:pPr>
+              <w:pStyle w:val="Sangradetextonormal"/>
+              <w:spacing w:before="240"/>
+              <w:rPr>
+                <w:ins w:id="222" w:author="clemente" w:date="2016-05-15T23:26:00Z"/>
+              </w:rPr>
+            </w:pPr>
+            <w:ins w:id="223" w:author="clemente" w:date="2016-05-15T23:27:00Z">
+              <w:r>
+                <w:t>Apellido materno del médico.</w:t>
+              </w:r>
+            </w:ins>
+          </w:p>
+        </w:tc>
+        <w:tc>
+          <w:tcPr>
+            <w:tcW w:w="1330" w:type="dxa"/>
+          </w:tcPr>
+          <w:p>
+            <w:pPr>
+              <w:pStyle w:val="Sangradetextonormal"/>
+              <w:spacing w:before="240"/>
+              <w:rPr>
+                <w:ins w:id="224" w:author="clemente" w:date="2016-05-15T23:26:00Z"/>
+              </w:rPr>
+            </w:pPr>
+            <w:ins w:id="225" w:author="clemente" w:date="2016-05-15T23:27:00Z">
+              <w:r>
+                <w:t>Varchar2(50)</w:t>
+              </w:r>
+            </w:ins>
+          </w:p>
+        </w:tc>
+        <w:tc>
+          <w:tcPr>
+            <w:tcW w:w="1285" w:type="dxa"/>
+          </w:tcPr>
+          <w:p>
+            <w:pPr>
+              <w:pStyle w:val="Sangradetextonormal"/>
+              <w:spacing w:before="240"/>
+              <w:rPr>
+                <w:ins w:id="226" w:author="clemente" w:date="2016-05-15T23:26:00Z"/>
+              </w:rPr>
+            </w:pPr>
+          </w:p>
+        </w:tc>
+        <w:tc>
+          <w:tcPr>
+            <w:tcW w:w="1340" w:type="dxa"/>
+          </w:tcPr>
+          <w:p>
+            <w:pPr>
+              <w:pStyle w:val="Sangradetextonormal"/>
+              <w:spacing w:before="240"/>
+              <w:rPr>
+                <w:ins w:id="227" w:author="clemente" w:date="2016-05-15T23:26:00Z"/>
+              </w:rPr>
+            </w:pPr>
+            <w:ins w:id="228" w:author="clemente" w:date="2016-05-15T23:27:00Z">
+              <w:r>
+                <w:t>NOT NULL</w:t>
+              </w:r>
+            </w:ins>
+          </w:p>
+        </w:tc>
+        <w:tc>
+          <w:tcPr>
+            <w:tcW w:w="1282" w:type="dxa"/>
+          </w:tcPr>
+          <w:p>
+            <w:pPr>
+              <w:pStyle w:val="Sangradetextonormal"/>
+              <w:spacing w:before="240"/>
+              <w:rPr>
+                <w:ins w:id="229" w:author="clemente" w:date="2016-05-15T23:26:00Z"/>
+              </w:rPr>
+            </w:pPr>
+          </w:p>
+        </w:tc>
+      </w:tr>
+      <w:tr>
+        <w:trPr>
+          <w:trHeight w:val="638"/>
+          <w:jc w:val="center"/>
+          <w:ins w:id="230" w:author="clemente" w:date="2016-05-15T23:27:00Z"/>
+        </w:trPr>
+        <w:tc>
+          <w:tcPr>
+            <w:tcW w:w="1455" w:type="dxa"/>
+          </w:tcPr>
+          <w:p>
+            <w:pPr>
+              <w:pStyle w:val="Sangradetextonormal"/>
+              <w:spacing w:before="240"/>
+              <w:rPr>
+                <w:ins w:id="231" w:author="clemente" w:date="2016-05-15T23:27:00Z"/>
+              </w:rPr>
+            </w:pPr>
+            <w:ins w:id="232" w:author="clemente" w:date="2016-05-15T23:28:00Z">
+              <w:r>
+                <w:t>IDMEDICO</w:t>
+              </w:r>
+            </w:ins>
+          </w:p>
+        </w:tc>
+        <w:tc>
+          <w:tcPr>
+            <w:tcW w:w="1649" w:type="dxa"/>
+          </w:tcPr>
+          <w:p>
+            <w:pPr>
+              <w:pStyle w:val="Sangradetextonormal"/>
+              <w:spacing w:before="240"/>
+              <w:rPr>
+                <w:ins w:id="233" w:author="clemente" w:date="2016-05-15T23:27:00Z"/>
+              </w:rPr>
+            </w:pPr>
+            <w:ins w:id="234" w:author="clemente" w:date="2016-05-15T23:28:00Z">
+              <w:r>
+                <w:t>Identificador único para cada médico</w:t>
+              </w:r>
+            </w:ins>
+          </w:p>
+        </w:tc>
+        <w:tc>
+          <w:tcPr>
+            <w:tcW w:w="1330" w:type="dxa"/>
+          </w:tcPr>
+          <w:p>
+            <w:pPr>
+              <w:pStyle w:val="Sangradetextonormal"/>
+              <w:spacing w:before="240"/>
+              <w:rPr>
+                <w:ins w:id="235" w:author="clemente" w:date="2016-05-15T23:27:00Z"/>
+              </w:rPr>
+            </w:pPr>
+            <w:ins w:id="236" w:author="clemente" w:date="2016-05-15T23:28:00Z">
+              <w:r>
+                <w:t>NUMBER</w:t>
+              </w:r>
+            </w:ins>
+          </w:p>
+        </w:tc>
+        <w:tc>
+          <w:tcPr>
+            <w:tcW w:w="1285" w:type="dxa"/>
+          </w:tcPr>
+          <w:p>
+            <w:pPr>
+              <w:pStyle w:val="Sangradetextonormal"/>
+              <w:spacing w:before="240"/>
+              <w:rPr>
+                <w:ins w:id="237" w:author="clemente" w:date="2016-05-15T23:27:00Z"/>
+              </w:rPr>
+            </w:pPr>
+            <w:ins w:id="238" w:author="clemente" w:date="2016-05-15T23:28:00Z">
+              <w:r>
+                <w:t>YES</w:t>
+              </w:r>
+            </w:ins>
+          </w:p>
+        </w:tc>
+        <w:tc>
+          <w:tcPr>
+            <w:tcW w:w="1340" w:type="dxa"/>
+          </w:tcPr>
+          <w:p>
+            <w:pPr>
+              <w:pStyle w:val="Sangradetextonormal"/>
+              <w:spacing w:before="240"/>
+              <w:rPr>
+                <w:ins w:id="239" w:author="clemente" w:date="2016-05-15T23:27:00Z"/>
+              </w:rPr>
+            </w:pPr>
+            <w:ins w:id="240" w:author="clemente" w:date="2016-05-15T23:28:00Z">
+              <w:r>
+                <w:t>NOT NULL</w:t>
+              </w:r>
+            </w:ins>
+          </w:p>
+        </w:tc>
+        <w:tc>
+          <w:tcPr>
+            <w:tcW w:w="1282" w:type="dxa"/>
+          </w:tcPr>
+          <w:p>
+            <w:pPr>
+              <w:pStyle w:val="Sangradetextonormal"/>
+              <w:spacing w:before="240"/>
+              <w:rPr>
+                <w:ins w:id="241" w:author="clemente" w:date="2016-05-15T23:27:00Z"/>
+              </w:rPr>
+            </w:pPr>
+          </w:p>
+        </w:tc>
+      </w:tr>
+    </w:tbl>
+    <w:p>
+      <w:pPr>
+        <w:pStyle w:val="Sangradetextonormal"/>
+        <w:rPr>
+          <w:ins w:id="242" w:author="clemente" w:date="2016-05-15T23:26:00Z"/>
+        </w:rPr>
+        <w:pPrChange w:id="243" w:author="clemente" w:date="2016-05-15T23:17:00Z">
+          <w:pPr>
+            <w:pStyle w:val="Ttulo2"/>
+          </w:pPr>
+        </w:pPrChange>
+      </w:pPr>
+    </w:p>
+    <w:p>
+      <w:pPr>
+        <w:pStyle w:val="Sangradetextonormal"/>
+        <w:rPr>
+          <w:ins w:id="244" w:author="clemente" w:date="2016-05-15T23:26:00Z"/>
+        </w:rPr>
+        <w:pPrChange w:id="245" w:author="clemente" w:date="2016-05-15T23:17:00Z">
+          <w:pPr>
+            <w:pStyle w:val="Ttulo2"/>
+          </w:pPr>
+        </w:pPrChange>
+      </w:pPr>
+    </w:p>
+    <w:p>
+      <w:pPr>
+        <w:pStyle w:val="Sangradetextonormal"/>
+        <w:rPr>
+          <w:ins w:id="246" w:author="clemente" w:date="2016-05-15T23:26:00Z"/>
+        </w:rPr>
+        <w:pPrChange w:id="247" w:author="clemente" w:date="2016-05-15T23:17:00Z">
+          <w:pPr>
+            <w:pStyle w:val="Ttulo2"/>
+          </w:pPr>
+        </w:pPrChange>
+      </w:pPr>
+    </w:p>
+    <w:p>
+      <w:pPr>
+        <w:pStyle w:val="Sangradetextonormal"/>
+        <w:rPr>
+          <w:rPrChange w:id="248" w:author="clemente" w:date="2016-05-15T23:12:00Z">
+            <w:rPr/>
+          </w:rPrChange>
+        </w:rPr>
+        <w:pPrChange w:id="249" w:author="clemente" w:date="2016-05-15T23:17:00Z">
+          <w:pPr>
+            <w:pStyle w:val="Ttulo2"/>
+          </w:pPr>
+        </w:pPrChange>
+      </w:pPr>
+    </w:p>
+    <w:p>
+      <w:pPr>
+        <w:pStyle w:val="Ttulo2"/>
+        <w:rPr>
+          <w:ins w:id="250" w:author="clemente" w:date="2016-05-10T19:20:00Z"/>
+        </w:rPr>
+      </w:pPr>
+      <w:bookmarkStart w:id="251" w:name="_Toc434909695"/>
+      <w:r>
+        <w:t>Script de creación de tablas, llaves primarias y fo</w:t>
+      </w:r>
+      <w:del w:id="252" w:author="clemente" w:date="2016-05-15T23:12:00Z">
+        <w:r>
+          <w:delText>p</w:delText>
+        </w:r>
+      </w:del>
+      <w:r>
+        <w:t>r</w:t>
+      </w:r>
+      <w:del w:id="253" w:author="clemente" w:date="2016-05-15T23:12:00Z">
+        <w:r>
+          <w:delText>a</w:delText>
+        </w:r>
+      </w:del>
+      <w:ins w:id="254" w:author="clemente" w:date="2016-05-15T23:12:00Z">
+        <w:r>
+          <w:t>á</w:t>
+        </w:r>
+      </w:ins>
+      <w:r>
+        <w:t>neas.</w:t>
+      </w:r>
+      <w:bookmarkEnd w:id="251"/>
+    </w:p>
+    <w:p>
+      <w:pPr>
+        <w:pStyle w:val="Sangradetextonormal"/>
+        <w:rPr>
+          <w:ins w:id="255" w:author="clemente" w:date="2016-05-10T19:20:00Z"/>
+        </w:rPr>
+        <w:pPrChange w:id="256" w:author="clemente" w:date="2016-05-15T23:17:00Z">
+          <w:pPr>
+            <w:pStyle w:val="Ttulo2"/>
+          </w:pPr>
+        </w:pPrChange>
+      </w:pPr>
+    </w:p>
+    <w:p>
+      <w:pPr>
+        <w:pStyle w:val="Sangradetextonormal"/>
+        <w:rPr>
+          <w:ins w:id="257" w:author="clemente" w:date="2016-05-10T19:21:00Z"/>
+        </w:rPr>
+        <w:pPrChange w:id="258" w:author="clemente" w:date="2016-05-15T23:17:00Z">
+          <w:pPr>
+            <w:pStyle w:val="Sangradetextonormal"/>
+          </w:pPr>
+        </w:pPrChange>
+      </w:pPr>
+      <w:ins w:id="259" w:author="clemente" w:date="2016-05-10T19:21:00Z">
         <w:r>
           <w:t>CREATE TABLE ESPECIALIDAD</w:t>
         </w:r>
       </w:ins>
-      <w:ins w:id="71" w:author="clemente" w:date="2016-05-10T19:29:00Z">
+      <w:ins w:id="260" w:author="clemente" w:date="2016-05-10T19:29:00Z">
         <w:r>
           <w:t xml:space="preserve"> </w:t>
         </w:r>
       </w:ins>
-      <w:ins w:id="72" w:author="clemente" w:date="2016-05-10T19:21:00Z">
+      <w:ins w:id="261" w:author="clemente" w:date="2016-05-10T19:21:00Z">
         <w:r>
           <w:t>(</w:t>
         </w:r>
@@ -2163,10 +3639,15 @@
       <w:pPr>
         <w:pStyle w:val="Sangradetextonormal"/>
         <w:rPr>
-          <w:ins w:id="73" w:author="clemente" w:date="2016-05-10T19:21:00Z"/>
-        </w:rPr>
-      </w:pPr>
-      <w:ins w:id="74" w:author="clemente" w:date="2016-05-10T19:21:00Z">
+          <w:ins w:id="262" w:author="clemente" w:date="2016-05-10T19:21:00Z"/>
+        </w:rPr>
+        <w:pPrChange w:id="263" w:author="clemente" w:date="2016-05-15T23:17:00Z">
+          <w:pPr>
+            <w:pStyle w:val="Sangradetextonormal"/>
+          </w:pPr>
+        </w:pPrChange>
+      </w:pPr>
+      <w:ins w:id="264" w:author="clemente" w:date="2016-05-10T19:21:00Z">
         <w:r>
           <w:t xml:space="preserve">  NOMBRE </w:t>
         </w:r>
@@ -2184,23 +3665,26 @@
       <w:pPr>
         <w:pStyle w:val="Sangradetextonormal"/>
         <w:rPr>
-          <w:ins w:id="75" w:author="clemente" w:date="2016-05-10T19:21:00Z"/>
-          <w:lang w:val="en-US"/>
-          <w:rPrChange w:id="76" w:author="clemente" w:date="2016-05-10T19:21:00Z">
+          <w:ins w:id="265" w:author="clemente" w:date="2016-05-10T19:21:00Z"/>
+          <w:rPrChange w:id="266" w:author="clemente" w:date="2016-05-15T23:12:00Z">
             <w:rPr>
-              <w:ins w:id="77" w:author="clemente" w:date="2016-05-10T19:21:00Z"/>
+              <w:ins w:id="267" w:author="clemente" w:date="2016-05-10T19:21:00Z"/>
             </w:rPr>
           </w:rPrChange>
         </w:rPr>
-      </w:pPr>
-      <w:ins w:id="78" w:author="clemente" w:date="2016-05-10T19:21:00Z">
+        <w:pPrChange w:id="268" w:author="clemente" w:date="2016-05-15T23:17:00Z">
+          <w:pPr>
+            <w:pStyle w:val="Sangradetextonormal"/>
+          </w:pPr>
+        </w:pPrChange>
+      </w:pPr>
+      <w:ins w:id="269" w:author="clemente" w:date="2016-05-10T19:21:00Z">
         <w:r>
           <w:t xml:space="preserve">  </w:t>
         </w:r>
         <w:r>
           <w:rPr>
-            <w:lang w:val="en-US"/>
-            <w:rPrChange w:id="79" w:author="clemente" w:date="2016-05-10T19:21:00Z">
+            <w:rPrChange w:id="270" w:author="clemente" w:date="2016-05-15T23:12:00Z">
               <w:rPr/>
             </w:rPrChange>
           </w:rPr>
@@ -2212,20 +3696,23 @@
       <w:pPr>
         <w:pStyle w:val="Sangradetextonormal"/>
         <w:rPr>
-          <w:ins w:id="80" w:author="clemente" w:date="2016-05-10T19:21:00Z"/>
-          <w:lang w:val="en-US"/>
-          <w:rPrChange w:id="81" w:author="clemente" w:date="2016-05-10T19:21:00Z">
+          <w:ins w:id="271" w:author="clemente" w:date="2016-05-10T19:21:00Z"/>
+          <w:rPrChange w:id="272" w:author="clemente" w:date="2016-05-15T23:12:00Z">
             <w:rPr>
-              <w:ins w:id="82" w:author="clemente" w:date="2016-05-10T19:21:00Z"/>
+              <w:ins w:id="273" w:author="clemente" w:date="2016-05-10T19:21:00Z"/>
             </w:rPr>
           </w:rPrChange>
         </w:rPr>
-      </w:pPr>
-      <w:ins w:id="83" w:author="clemente" w:date="2016-05-10T19:21:00Z">
+        <w:pPrChange w:id="274" w:author="clemente" w:date="2016-05-15T23:17:00Z">
+          <w:pPr>
+            <w:pStyle w:val="Sangradetextonormal"/>
+          </w:pPr>
+        </w:pPrChange>
+      </w:pPr>
+      <w:ins w:id="275" w:author="clemente" w:date="2016-05-10T19:21:00Z">
         <w:r>
           <w:rPr>
-            <w:lang w:val="en-US"/>
-            <w:rPrChange w:id="84" w:author="clemente" w:date="2016-05-10T19:21:00Z">
+            <w:rPrChange w:id="276" w:author="clemente" w:date="2016-05-15T23:12:00Z">
               <w:rPr/>
             </w:rPrChange>
           </w:rPr>
@@ -2237,15 +3724,15 @@
       <w:pPr>
         <w:pStyle w:val="Sangradetextonormal"/>
         <w:rPr>
-          <w:ins w:id="85" w:author="clemente" w:date="2016-05-10T19:21:00Z"/>
-        </w:rPr>
-        <w:pPrChange w:id="86" w:author="clemente" w:date="2016-05-10T19:20:00Z">
+          <w:ins w:id="277" w:author="clemente" w:date="2016-05-10T19:21:00Z"/>
+        </w:rPr>
+        <w:pPrChange w:id="278" w:author="clemente" w:date="2016-05-15T23:17:00Z">
           <w:pPr>
             <w:pStyle w:val="Ttulo2"/>
           </w:pPr>
         </w:pPrChange>
       </w:pPr>
-      <w:ins w:id="87" w:author="clemente" w:date="2016-05-10T19:21:00Z">
+      <w:ins w:id="279" w:author="clemente" w:date="2016-05-10T19:21:00Z">
         <w:r>
           <w:t>);</w:t>
         </w:r>
@@ -2255,65 +3742,27 @@
       <w:pPr>
         <w:pStyle w:val="Sangradetextonormal"/>
         <w:rPr>
-          <w:ins w:id="88" w:author="clemente" w:date="2016-05-10T19:21:00Z"/>
-        </w:rPr>
-        <w:pPrChange w:id="89" w:author="clemente" w:date="2016-05-10T19:20:00Z">
+          <w:ins w:id="280" w:author="clemente" w:date="2016-05-10T19:29:00Z"/>
+          <w:rPrChange w:id="281" w:author="clemente" w:date="2016-05-15T23:12:00Z">
+            <w:rPr>
+              <w:ins w:id="282" w:author="clemente" w:date="2016-05-10T19:29:00Z"/>
+            </w:rPr>
+          </w:rPrChange>
+        </w:rPr>
+        <w:pPrChange w:id="283" w:author="clemente" w:date="2016-05-15T23:17:00Z">
           <w:pPr>
-            <w:pStyle w:val="Ttulo2"/>
+            <w:pStyle w:val="Sangradetextonormal"/>
           </w:pPr>
         </w:pPrChange>
       </w:pPr>
-    </w:p>
-    <w:p>
-      <w:pPr>
-        <w:pStyle w:val="Sangradetextonormal"/>
-        <w:rPr>
-          <w:ins w:id="90" w:author="clemente" w:date="2016-05-10T19:29:00Z"/>
-        </w:rPr>
-        <w:pPrChange w:id="91" w:author="clemente" w:date="2016-05-10T19:20:00Z">
-          <w:pPr>
-            <w:pStyle w:val="Ttulo2"/>
-          </w:pPr>
-        </w:pPrChange>
-      </w:pPr>
-    </w:p>
-    <w:p>
-      <w:pPr>
-        <w:pStyle w:val="Sangradetextonormal"/>
-        <w:rPr>
-          <w:ins w:id="92" w:author="clemente" w:date="2016-05-10T19:29:00Z"/>
-          <w:lang w:val="en-US"/>
-          <w:rPrChange w:id="93" w:author="clemente" w:date="2016-05-10T19:29:00Z">
-            <w:rPr>
-              <w:ins w:id="94" w:author="clemente" w:date="2016-05-10T19:29:00Z"/>
-            </w:rPr>
-          </w:rPrChange>
-        </w:rPr>
-      </w:pPr>
-      <w:ins w:id="95" w:author="clemente" w:date="2016-05-10T19:29:00Z">
+      <w:ins w:id="284" w:author="clemente" w:date="2016-05-10T19:29:00Z">
         <w:r>
           <w:rPr>
-            <w:lang w:val="en-US"/>
-            <w:rPrChange w:id="96" w:author="clemente" w:date="2016-05-10T19:29:00Z">
+            <w:rPrChange w:id="285" w:author="clemente" w:date="2016-05-15T23:12:00Z">
               <w:rPr/>
             </w:rPrChange>
           </w:rPr>
-          <w:t>CREATE TABLE MEDICO</w:t>
-        </w:r>
-        <w:r>
-          <w:rPr>
-            <w:lang w:val="en-US"/>
-          </w:rPr>
-          <w:t xml:space="preserve"> </w:t>
-        </w:r>
-        <w:r>
-          <w:rPr>
-            <w:lang w:val="en-US"/>
-            <w:rPrChange w:id="97" w:author="clemente" w:date="2016-05-10T19:29:00Z">
-              <w:rPr/>
-            </w:rPrChange>
-          </w:rPr>
-          <w:t>(</w:t>
+          <w:t>CREATE TABLE MEDICO (</w:t>
         </w:r>
       </w:ins>
     </w:p>
@@ -2321,15 +3770,24 @@
       <w:pPr>
         <w:pStyle w:val="Sangradetextonormal"/>
         <w:rPr>
-          <w:ins w:id="98" w:author="clemente" w:date="2016-05-10T20:18:00Z"/>
-          <w:lang w:val="en-US"/>
-        </w:rPr>
-      </w:pPr>
-      <w:ins w:id="99" w:author="clemente" w:date="2016-05-10T19:29:00Z">
+          <w:ins w:id="286" w:author="clemente" w:date="2016-05-10T20:18:00Z"/>
+          <w:rPrChange w:id="287" w:author="clemente" w:date="2016-05-15T23:12:00Z">
+            <w:rPr>
+              <w:ins w:id="288" w:author="clemente" w:date="2016-05-10T20:18:00Z"/>
+              <w:lang w:val="en-US"/>
+            </w:rPr>
+          </w:rPrChange>
+        </w:rPr>
+        <w:pPrChange w:id="289" w:author="clemente" w:date="2016-05-15T23:17:00Z">
+          <w:pPr>
+            <w:pStyle w:val="Sangradetextonormal"/>
+          </w:pPr>
+        </w:pPrChange>
+      </w:pPr>
+      <w:ins w:id="290" w:author="clemente" w:date="2016-05-10T19:29:00Z">
         <w:r>
           <w:rPr>
-            <w:lang w:val="en-US"/>
-            <w:rPrChange w:id="100" w:author="clemente" w:date="2016-05-10T19:29:00Z">
+            <w:rPrChange w:id="291" w:author="clemente" w:date="2016-05-15T23:12:00Z">
               <w:rPr/>
             </w:rPrChange>
           </w:rPr>
@@ -2338,8 +3796,7 @@
         <w:proofErr w:type="gramStart"/>
         <w:r>
           <w:rPr>
-            <w:lang w:val="en-US"/>
-            <w:rPrChange w:id="101" w:author="clemente" w:date="2016-05-10T19:29:00Z">
+            <w:rPrChange w:id="292" w:author="clemente" w:date="2016-05-15T23:12:00Z">
               <w:rPr/>
             </w:rPrChange>
           </w:rPr>
@@ -2348,8 +3805,7 @@
         <w:proofErr w:type="gramEnd"/>
         <w:r>
           <w:rPr>
-            <w:lang w:val="en-US"/>
-            <w:rPrChange w:id="102" w:author="clemente" w:date="2016-05-10T19:29:00Z">
+            <w:rPrChange w:id="293" w:author="clemente" w:date="2016-05-15T23:12:00Z">
               <w:rPr/>
             </w:rPrChange>
           </w:rPr>
@@ -2361,28 +3817,50 @@
       <w:pPr>
         <w:pStyle w:val="Sangradetextonormal"/>
         <w:rPr>
-          <w:ins w:id="103" w:author="clemente" w:date="2016-05-10T20:19:00Z"/>
-          <w:lang w:val="en-US"/>
-        </w:rPr>
-      </w:pPr>
-      <w:ins w:id="104" w:author="clemente" w:date="2016-05-10T20:19:00Z">
+          <w:ins w:id="294" w:author="clemente" w:date="2016-05-10T20:19:00Z"/>
+          <w:rPrChange w:id="295" w:author="clemente" w:date="2016-05-15T23:12:00Z">
+            <w:rPr>
+              <w:ins w:id="296" w:author="clemente" w:date="2016-05-10T20:19:00Z"/>
+              <w:lang w:val="en-US"/>
+            </w:rPr>
+          </w:rPrChange>
+        </w:rPr>
+        <w:pPrChange w:id="297" w:author="clemente" w:date="2016-05-15T23:17:00Z">
+          <w:pPr>
+            <w:pStyle w:val="Sangradetextonormal"/>
+          </w:pPr>
+        </w:pPrChange>
+      </w:pPr>
+      <w:ins w:id="298" w:author="clemente" w:date="2016-05-10T20:19:00Z">
         <w:r>
           <w:rPr>
-            <w:lang w:val="en-US"/>
+            <w:rPrChange w:id="299" w:author="clemente" w:date="2016-05-15T23:12:00Z">
+              <w:rPr>
+                <w:lang w:val="en-US"/>
+              </w:rPr>
+            </w:rPrChange>
           </w:rPr>
           <w:t xml:space="preserve">PATERNO </w:t>
         </w:r>
         <w:proofErr w:type="gramStart"/>
         <w:r>
           <w:rPr>
-            <w:lang w:val="en-US"/>
+            <w:rPrChange w:id="300" w:author="clemente" w:date="2016-05-15T23:12:00Z">
+              <w:rPr>
+                <w:lang w:val="en-US"/>
+              </w:rPr>
+            </w:rPrChange>
           </w:rPr>
           <w:t>VARCHAR2(</w:t>
         </w:r>
         <w:proofErr w:type="gramEnd"/>
         <w:r>
           <w:rPr>
-            <w:lang w:val="en-US"/>
+            <w:rPrChange w:id="301" w:author="clemente" w:date="2016-05-15T23:12:00Z">
+              <w:rPr>
+                <w:lang w:val="en-US"/>
+              </w:rPr>
+            </w:rPrChange>
           </w:rPr>
           <w:t>50) NOT NULL,</w:t>
         </w:r>
@@ -2392,33 +3870,49 @@
       <w:pPr>
         <w:pStyle w:val="Sangradetextonormal"/>
         <w:rPr>
-          <w:ins w:id="105" w:author="clemente" w:date="2016-05-10T19:29:00Z"/>
-          <w:lang w:val="en-US"/>
-          <w:rPrChange w:id="106" w:author="clemente" w:date="2016-05-10T19:29:00Z">
+          <w:ins w:id="302" w:author="clemente" w:date="2016-05-10T19:29:00Z"/>
+          <w:rPrChange w:id="303" w:author="clemente" w:date="2016-05-15T23:12:00Z">
             <w:rPr>
-              <w:ins w:id="107" w:author="clemente" w:date="2016-05-10T19:29:00Z"/>
+              <w:ins w:id="304" w:author="clemente" w:date="2016-05-10T19:29:00Z"/>
             </w:rPr>
           </w:rPrChange>
         </w:rPr>
-      </w:pPr>
-      <w:ins w:id="108" w:author="clemente" w:date="2016-05-10T20:19:00Z">
+        <w:pPrChange w:id="305" w:author="clemente" w:date="2016-05-15T23:17:00Z">
+          <w:pPr>
+            <w:pStyle w:val="Sangradetextonormal"/>
+          </w:pPr>
+        </w:pPrChange>
+      </w:pPr>
+      <w:ins w:id="306" w:author="clemente" w:date="2016-05-10T20:19:00Z">
         <w:r>
           <w:rPr>
-            <w:lang w:val="en-US"/>
+            <w:rPrChange w:id="307" w:author="clemente" w:date="2016-05-15T23:12:00Z">
+              <w:rPr>
+                <w:lang w:val="en-US"/>
+              </w:rPr>
+            </w:rPrChange>
           </w:rPr>
           <w:t xml:space="preserve">MATERNO </w:t>
         </w:r>
         <w:proofErr w:type="gramStart"/>
         <w:r>
           <w:rPr>
-            <w:lang w:val="en-US"/>
+            <w:rPrChange w:id="308" w:author="clemente" w:date="2016-05-15T23:12:00Z">
+              <w:rPr>
+                <w:lang w:val="en-US"/>
+              </w:rPr>
+            </w:rPrChange>
           </w:rPr>
           <w:t>VARCHAR2(</w:t>
         </w:r>
         <w:proofErr w:type="gramEnd"/>
         <w:r>
           <w:rPr>
-            <w:lang w:val="en-US"/>
+            <w:rPrChange w:id="309" w:author="clemente" w:date="2016-05-15T23:12:00Z">
+              <w:rPr>
+                <w:lang w:val="en-US"/>
+              </w:rPr>
+            </w:rPrChange>
           </w:rPr>
           <w:t>50) NOT NULL,</w:t>
         </w:r>
@@ -2428,20 +3922,23 @@
       <w:pPr>
         <w:pStyle w:val="Sangradetextonormal"/>
         <w:rPr>
-          <w:ins w:id="109" w:author="clemente" w:date="2016-05-10T19:29:00Z"/>
-          <w:lang w:val="en-US"/>
-          <w:rPrChange w:id="110" w:author="clemente" w:date="2016-05-10T19:29:00Z">
+          <w:ins w:id="310" w:author="clemente" w:date="2016-05-10T19:29:00Z"/>
+          <w:rPrChange w:id="311" w:author="clemente" w:date="2016-05-15T23:12:00Z">
             <w:rPr>
-              <w:ins w:id="111" w:author="clemente" w:date="2016-05-10T19:29:00Z"/>
+              <w:ins w:id="312" w:author="clemente" w:date="2016-05-10T19:29:00Z"/>
             </w:rPr>
           </w:rPrChange>
         </w:rPr>
-      </w:pPr>
-      <w:ins w:id="112" w:author="clemente" w:date="2016-05-10T19:29:00Z">
+        <w:pPrChange w:id="313" w:author="clemente" w:date="2016-05-15T23:17:00Z">
+          <w:pPr>
+            <w:pStyle w:val="Sangradetextonormal"/>
+          </w:pPr>
+        </w:pPrChange>
+      </w:pPr>
+      <w:ins w:id="314" w:author="clemente" w:date="2016-05-10T19:29:00Z">
         <w:r>
           <w:rPr>
-            <w:lang w:val="en-US"/>
-            <w:rPrChange w:id="113" w:author="clemente" w:date="2016-05-10T19:29:00Z">
+            <w:rPrChange w:id="315" w:author="clemente" w:date="2016-05-15T23:12:00Z">
               <w:rPr/>
             </w:rPrChange>
           </w:rPr>
@@ -2453,16 +3950,21 @@
       <w:pPr>
         <w:pStyle w:val="Sangradetextonormal"/>
         <w:rPr>
-          <w:ins w:id="114" w:author="clemente" w:date="2016-05-10T19:29:00Z"/>
+          <w:ins w:id="316" w:author="clemente" w:date="2016-05-10T19:29:00Z"/>
           <w:lang w:val="en-US"/>
-          <w:rPrChange w:id="115" w:author="clemente" w:date="2016-05-10T19:29:00Z">
+          <w:rPrChange w:id="317" w:author="clemente" w:date="2016-05-10T19:29:00Z">
             <w:rPr>
-              <w:ins w:id="116" w:author="clemente" w:date="2016-05-10T19:29:00Z"/>
+              <w:ins w:id="318" w:author="clemente" w:date="2016-05-10T19:29:00Z"/>
             </w:rPr>
           </w:rPrChange>
         </w:rPr>
-      </w:pPr>
-      <w:ins w:id="117" w:author="clemente" w:date="2016-05-10T20:51:00Z">
+        <w:pPrChange w:id="319" w:author="clemente" w:date="2016-05-15T23:17:00Z">
+          <w:pPr>
+            <w:pStyle w:val="Sangradetextonormal"/>
+          </w:pPr>
+        </w:pPrChange>
+      </w:pPr>
+      <w:ins w:id="320" w:author="clemente" w:date="2016-05-10T20:51:00Z">
         <w:r>
           <w:rPr>
             <w:lang w:val="en-US"/>
@@ -2470,11 +3972,11 @@
           <w:t>P</w:t>
         </w:r>
       </w:ins>
-      <w:ins w:id="118" w:author="clemente" w:date="2016-05-10T19:29:00Z">
+      <w:ins w:id="321" w:author="clemente" w:date="2016-05-10T19:29:00Z">
         <w:r>
           <w:rPr>
             <w:lang w:val="en-US"/>
-            <w:rPrChange w:id="119" w:author="clemente" w:date="2016-05-10T19:29:00Z">
+            <w:rPrChange w:id="322" w:author="clemente" w:date="2016-05-10T19:29:00Z">
               <w:rPr/>
             </w:rPrChange>
           </w:rPr>
@@ -2486,16 +3988,28 @@
       <w:pPr>
         <w:pStyle w:val="Sangradetextonormal"/>
         <w:rPr>
-          <w:ins w:id="120" w:author="clemente" w:date="2016-05-10T19:29:00Z"/>
-        </w:rPr>
-        <w:pPrChange w:id="121" w:author="clemente" w:date="2016-05-10T19:20:00Z">
+          <w:ins w:id="323" w:author="clemente" w:date="2016-05-10T19:29:00Z"/>
+          <w:lang w:val="en-US"/>
+          <w:rPrChange w:id="324" w:author="clemente" w:date="2016-05-15T23:12:00Z">
+            <w:rPr>
+              <w:ins w:id="325" w:author="clemente" w:date="2016-05-10T19:29:00Z"/>
+            </w:rPr>
+          </w:rPrChange>
+        </w:rPr>
+        <w:pPrChange w:id="326" w:author="clemente" w:date="2016-05-15T23:17:00Z">
           <w:pPr>
             <w:pStyle w:val="Ttulo2"/>
           </w:pPr>
         </w:pPrChange>
       </w:pPr>
-      <w:ins w:id="122" w:author="clemente" w:date="2016-05-10T19:29:00Z">
+      <w:ins w:id="327" w:author="clemente" w:date="2016-05-10T19:29:00Z">
         <w:r>
+          <w:rPr>
+            <w:lang w:val="en-US"/>
+            <w:rPrChange w:id="328" w:author="clemente" w:date="2016-05-15T23:12:00Z">
+              <w:rPr/>
+            </w:rPrChange>
+          </w:rPr>
           <w:t>);</w:t>
         </w:r>
       </w:ins>
@@ -2504,9 +4018,15 @@
       <w:pPr>
         <w:pStyle w:val="Sangradetextonormal"/>
         <w:rPr>
-          <w:ins w:id="123" w:author="clemente" w:date="2016-05-10T20:19:00Z"/>
-        </w:rPr>
-        <w:pPrChange w:id="124" w:author="clemente" w:date="2016-05-10T19:20:00Z">
+          <w:ins w:id="329" w:author="clemente" w:date="2016-05-10T20:19:00Z"/>
+          <w:lang w:val="en-US"/>
+          <w:rPrChange w:id="330" w:author="clemente" w:date="2016-05-15T23:12:00Z">
+            <w:rPr>
+              <w:ins w:id="331" w:author="clemente" w:date="2016-05-10T20:19:00Z"/>
+            </w:rPr>
+          </w:rPrChange>
+        </w:rPr>
+        <w:pPrChange w:id="332" w:author="clemente" w:date="2016-05-15T23:17:00Z">
           <w:pPr>
             <w:pStyle w:val="Ttulo2"/>
           </w:pPr>
@@ -2517,20 +4037,25 @@
       <w:pPr>
         <w:pStyle w:val="Sangradetextonormal"/>
         <w:rPr>
-          <w:ins w:id="125" w:author="clemente" w:date="2016-05-10T20:19:00Z"/>
+          <w:ins w:id="333" w:author="clemente" w:date="2016-05-10T20:19:00Z"/>
           <w:lang w:val="en-US"/>
-          <w:rPrChange w:id="126" w:author="clemente" w:date="2016-05-10T20:19:00Z">
+          <w:rPrChange w:id="334" w:author="clemente" w:date="2016-05-10T20:19:00Z">
             <w:rPr>
-              <w:ins w:id="127" w:author="clemente" w:date="2016-05-10T20:19:00Z"/>
+              <w:ins w:id="335" w:author="clemente" w:date="2016-05-10T20:19:00Z"/>
             </w:rPr>
           </w:rPrChange>
         </w:rPr>
-      </w:pPr>
-      <w:ins w:id="128" w:author="clemente" w:date="2016-05-10T20:19:00Z">
+        <w:pPrChange w:id="336" w:author="clemente" w:date="2016-05-15T23:17:00Z">
+          <w:pPr>
+            <w:pStyle w:val="Sangradetextonormal"/>
+          </w:pPr>
+        </w:pPrChange>
+      </w:pPr>
+      <w:ins w:id="337" w:author="clemente" w:date="2016-05-10T20:19:00Z">
         <w:r>
           <w:rPr>
             <w:lang w:val="en-US"/>
-            <w:rPrChange w:id="129" w:author="clemente" w:date="2016-05-10T20:19:00Z">
+            <w:rPrChange w:id="338" w:author="clemente" w:date="2016-05-10T20:19:00Z">
               <w:rPr/>
             </w:rPrChange>
           </w:rPr>
@@ -2540,7 +4065,7 @@
         <w:r>
           <w:rPr>
             <w:lang w:val="en-US"/>
-            <w:rPrChange w:id="130" w:author="clemente" w:date="2016-05-10T20:19:00Z">
+            <w:rPrChange w:id="339" w:author="clemente" w:date="2016-05-10T20:19:00Z">
               <w:rPr/>
             </w:rPrChange>
           </w:rPr>
@@ -2553,20 +4078,25 @@
       <w:pPr>
         <w:pStyle w:val="Sangradetextonormal"/>
         <w:rPr>
-          <w:ins w:id="131" w:author="clemente" w:date="2016-05-10T20:19:00Z"/>
+          <w:ins w:id="340" w:author="clemente" w:date="2016-05-10T20:19:00Z"/>
           <w:lang w:val="en-US"/>
-          <w:rPrChange w:id="132" w:author="clemente" w:date="2016-05-10T20:19:00Z">
+          <w:rPrChange w:id="341" w:author="clemente" w:date="2016-05-10T20:19:00Z">
             <w:rPr>
-              <w:ins w:id="133" w:author="clemente" w:date="2016-05-10T20:19:00Z"/>
+              <w:ins w:id="342" w:author="clemente" w:date="2016-05-10T20:19:00Z"/>
             </w:rPr>
           </w:rPrChange>
         </w:rPr>
-      </w:pPr>
-      <w:ins w:id="134" w:author="clemente" w:date="2016-05-10T20:19:00Z">
+        <w:pPrChange w:id="343" w:author="clemente" w:date="2016-05-15T23:17:00Z">
+          <w:pPr>
+            <w:pStyle w:val="Sangradetextonormal"/>
+          </w:pPr>
+        </w:pPrChange>
+      </w:pPr>
+      <w:ins w:id="344" w:author="clemente" w:date="2016-05-10T20:19:00Z">
         <w:r>
           <w:rPr>
             <w:lang w:val="en-US"/>
-            <w:rPrChange w:id="135" w:author="clemente" w:date="2016-05-10T20:19:00Z">
+            <w:rPrChange w:id="345" w:author="clemente" w:date="2016-05-10T20:19:00Z">
               <w:rPr/>
             </w:rPrChange>
           </w:rPr>
@@ -2578,20 +4108,25 @@
       <w:pPr>
         <w:pStyle w:val="Sangradetextonormal"/>
         <w:rPr>
-          <w:ins w:id="136" w:author="clemente" w:date="2016-05-10T20:19:00Z"/>
+          <w:ins w:id="346" w:author="clemente" w:date="2016-05-10T20:19:00Z"/>
           <w:lang w:val="en-US"/>
-          <w:rPrChange w:id="137" w:author="clemente" w:date="2016-05-10T20:19:00Z">
+          <w:rPrChange w:id="347" w:author="clemente" w:date="2016-05-10T20:19:00Z">
             <w:rPr>
-              <w:ins w:id="138" w:author="clemente" w:date="2016-05-10T20:19:00Z"/>
+              <w:ins w:id="348" w:author="clemente" w:date="2016-05-10T20:19:00Z"/>
             </w:rPr>
           </w:rPrChange>
         </w:rPr>
-      </w:pPr>
-      <w:ins w:id="139" w:author="clemente" w:date="2016-05-10T20:19:00Z">
+        <w:pPrChange w:id="349" w:author="clemente" w:date="2016-05-15T23:17:00Z">
+          <w:pPr>
+            <w:pStyle w:val="Sangradetextonormal"/>
+          </w:pPr>
+        </w:pPrChange>
+      </w:pPr>
+      <w:ins w:id="350" w:author="clemente" w:date="2016-05-10T20:19:00Z">
         <w:r>
           <w:rPr>
             <w:lang w:val="en-US"/>
-            <w:rPrChange w:id="140" w:author="clemente" w:date="2016-05-10T20:19:00Z">
+            <w:rPrChange w:id="351" w:author="clemente" w:date="2016-05-10T20:19:00Z">
               <w:rPr/>
             </w:rPrChange>
           </w:rPr>
@@ -2603,20 +4138,25 @@
       <w:pPr>
         <w:pStyle w:val="Sangradetextonormal"/>
         <w:rPr>
-          <w:ins w:id="141" w:author="clemente" w:date="2016-05-10T20:19:00Z"/>
+          <w:ins w:id="352" w:author="clemente" w:date="2016-05-10T20:19:00Z"/>
           <w:lang w:val="en-US"/>
-          <w:rPrChange w:id="142" w:author="clemente" w:date="2016-05-10T20:19:00Z">
+          <w:rPrChange w:id="353" w:author="clemente" w:date="2016-05-10T20:19:00Z">
             <w:rPr>
-              <w:ins w:id="143" w:author="clemente" w:date="2016-05-10T20:19:00Z"/>
+              <w:ins w:id="354" w:author="clemente" w:date="2016-05-10T20:19:00Z"/>
             </w:rPr>
           </w:rPrChange>
         </w:rPr>
-      </w:pPr>
-      <w:ins w:id="144" w:author="clemente" w:date="2016-05-10T20:19:00Z">
+        <w:pPrChange w:id="355" w:author="clemente" w:date="2016-05-15T23:17:00Z">
+          <w:pPr>
+            <w:pStyle w:val="Sangradetextonormal"/>
+          </w:pPr>
+        </w:pPrChange>
+      </w:pPr>
+      <w:ins w:id="356" w:author="clemente" w:date="2016-05-10T20:19:00Z">
         <w:r>
           <w:rPr>
             <w:lang w:val="en-US"/>
-            <w:rPrChange w:id="145" w:author="clemente" w:date="2016-05-10T20:19:00Z">
+            <w:rPrChange w:id="357" w:author="clemente" w:date="2016-05-10T20:19:00Z">
               <w:rPr/>
             </w:rPrChange>
           </w:rPr>
@@ -2628,20 +4168,25 @@
       <w:pPr>
         <w:pStyle w:val="Sangradetextonormal"/>
         <w:rPr>
-          <w:ins w:id="146" w:author="clemente" w:date="2016-05-10T20:19:00Z"/>
+          <w:ins w:id="358" w:author="clemente" w:date="2016-05-10T20:19:00Z"/>
           <w:lang w:val="en-US"/>
-          <w:rPrChange w:id="147" w:author="clemente" w:date="2016-05-10T20:19:00Z">
+          <w:rPrChange w:id="359" w:author="clemente" w:date="2016-05-10T20:19:00Z">
             <w:rPr>
-              <w:ins w:id="148" w:author="clemente" w:date="2016-05-10T20:19:00Z"/>
+              <w:ins w:id="360" w:author="clemente" w:date="2016-05-10T20:19:00Z"/>
             </w:rPr>
           </w:rPrChange>
         </w:rPr>
-      </w:pPr>
-      <w:ins w:id="149" w:author="clemente" w:date="2016-05-10T20:19:00Z">
+        <w:pPrChange w:id="361" w:author="clemente" w:date="2016-05-15T23:17:00Z">
+          <w:pPr>
+            <w:pStyle w:val="Sangradetextonormal"/>
+          </w:pPr>
+        </w:pPrChange>
+      </w:pPr>
+      <w:ins w:id="362" w:author="clemente" w:date="2016-05-10T20:19:00Z">
         <w:r>
           <w:rPr>
             <w:lang w:val="en-US"/>
-            <w:rPrChange w:id="150" w:author="clemente" w:date="2016-05-10T20:19:00Z">
+            <w:rPrChange w:id="363" w:author="clemente" w:date="2016-05-10T20:19:00Z">
               <w:rPr/>
             </w:rPrChange>
           </w:rPr>
@@ -2653,24 +4198,40 @@
       <w:pPr>
         <w:pStyle w:val="Sangradetextonormal"/>
         <w:rPr>
-          <w:ins w:id="151" w:author="clemente" w:date="2016-05-10T20:19:00Z"/>
+          <w:ins w:id="364" w:author="clemente" w:date="2016-05-10T20:19:00Z"/>
           <w:lang w:val="en-US"/>
-          <w:rPrChange w:id="152" w:author="clemente" w:date="2016-05-10T20:19:00Z">
+          <w:rPrChange w:id="365" w:author="clemente" w:date="2016-05-10T20:19:00Z">
             <w:rPr>
-              <w:ins w:id="153" w:author="clemente" w:date="2016-05-10T20:19:00Z"/>
+              <w:ins w:id="366" w:author="clemente" w:date="2016-05-10T20:19:00Z"/>
             </w:rPr>
           </w:rPrChange>
         </w:rPr>
-      </w:pPr>
-      <w:ins w:id="154" w:author="clemente" w:date="2016-05-10T20:19:00Z">
+        <w:pPrChange w:id="367" w:author="clemente" w:date="2016-05-15T23:17:00Z">
+          <w:pPr>
+            <w:pStyle w:val="Sangradetextonormal"/>
+          </w:pPr>
+        </w:pPrChange>
+      </w:pPr>
+      <w:ins w:id="368" w:author="clemente" w:date="2016-05-10T20:19:00Z">
         <w:r>
           <w:rPr>
             <w:lang w:val="en-US"/>
-            <w:rPrChange w:id="155" w:author="clemente" w:date="2016-05-10T20:19:00Z">
+            <w:rPrChange w:id="369" w:author="clemente" w:date="2016-05-10T20:19:00Z">
               <w:rPr/>
             </w:rPrChange>
           </w:rPr>
-          <w:t>IDESPECIALIDAD NUMBER NOT NULL,</w:t>
+          <w:t xml:space="preserve">IDESPECIALIDAD </w:t>
+        </w:r>
+        <w:bookmarkStart w:id="370" w:name="_GoBack"/>
+        <w:bookmarkEnd w:id="370"/>
+        <w:r>
+          <w:rPr>
+            <w:lang w:val="en-US"/>
+            <w:rPrChange w:id="371" w:author="clemente" w:date="2016-05-10T20:19:00Z">
+              <w:rPr/>
+            </w:rPrChange>
+          </w:rPr>
+          <w:t>NUMBER NOT NULL,</w:t>
         </w:r>
       </w:ins>
     </w:p>
@@ -2678,20 +4239,25 @@
       <w:pPr>
         <w:pStyle w:val="Sangradetextonormal"/>
         <w:rPr>
-          <w:ins w:id="156" w:author="clemente" w:date="2016-05-10T20:19:00Z"/>
+          <w:ins w:id="372" w:author="clemente" w:date="2016-05-10T20:19:00Z"/>
           <w:lang w:val="en-US"/>
-          <w:rPrChange w:id="157" w:author="clemente" w:date="2016-05-10T20:19:00Z">
+          <w:rPrChange w:id="373" w:author="clemente" w:date="2016-05-10T20:19:00Z">
             <w:rPr>
-              <w:ins w:id="158" w:author="clemente" w:date="2016-05-10T20:19:00Z"/>
+              <w:ins w:id="374" w:author="clemente" w:date="2016-05-10T20:19:00Z"/>
             </w:rPr>
           </w:rPrChange>
         </w:rPr>
-      </w:pPr>
-      <w:ins w:id="159" w:author="clemente" w:date="2016-05-10T20:19:00Z">
+        <w:pPrChange w:id="375" w:author="clemente" w:date="2016-05-15T23:17:00Z">
+          <w:pPr>
+            <w:pStyle w:val="Sangradetextonormal"/>
+          </w:pPr>
+        </w:pPrChange>
+      </w:pPr>
+      <w:ins w:id="376" w:author="clemente" w:date="2016-05-10T20:19:00Z">
         <w:r>
           <w:rPr>
             <w:lang w:val="en-US"/>
-            <w:rPrChange w:id="160" w:author="clemente" w:date="2016-05-10T20:19:00Z">
+            <w:rPrChange w:id="377" w:author="clemente" w:date="2016-05-10T20:19:00Z">
               <w:rPr/>
             </w:rPrChange>
           </w:rPr>
@@ -2703,47 +4269,55 @@
       <w:pPr>
         <w:pStyle w:val="Sangradetextonormal"/>
         <w:rPr>
-          <w:ins w:id="161" w:author="clemente" w:date="2016-05-10T20:19:00Z"/>
+          <w:ins w:id="378" w:author="clemente" w:date="2016-05-10T20:19:00Z"/>
           <w:lang w:val="en-US"/>
-          <w:rPrChange w:id="162" w:author="clemente" w:date="2016-05-10T20:19:00Z">
+          <w:rPrChange w:id="379" w:author="clemente" w:date="2016-05-10T20:19:00Z">
             <w:rPr>
-              <w:ins w:id="163" w:author="clemente" w:date="2016-05-10T20:19:00Z"/>
+              <w:ins w:id="380" w:author="clemente" w:date="2016-05-10T20:19:00Z"/>
             </w:rPr>
           </w:rPrChange>
         </w:rPr>
-      </w:pPr>
-      <w:ins w:id="164" w:author="clemente" w:date="2016-05-10T20:19:00Z">
+        <w:pPrChange w:id="381" w:author="clemente" w:date="2016-05-15T23:17:00Z">
+          <w:pPr>
+            <w:pStyle w:val="Sangradetextonormal"/>
+          </w:pPr>
+        </w:pPrChange>
+      </w:pPr>
+      <w:ins w:id="382" w:author="clemente" w:date="2016-05-10T20:19:00Z">
         <w:r>
           <w:rPr>
             <w:lang w:val="en-US"/>
-            <w:rPrChange w:id="165" w:author="clemente" w:date="2016-05-10T20:19:00Z">
+            <w:rPrChange w:id="383" w:author="clemente" w:date="2016-05-10T20:19:00Z">
               <w:rPr/>
             </w:rPrChange>
           </w:rPr>
           <w:t>PRIMARY KEY (IDCONSULTA),</w:t>
         </w:r>
-        <w:bookmarkStart w:id="166" w:name="_GoBack"/>
-        <w:bookmarkEnd w:id="166"/>
       </w:ins>
     </w:p>
     <w:p>
       <w:pPr>
         <w:pStyle w:val="Sangradetextonormal"/>
         <w:rPr>
-          <w:ins w:id="167" w:author="clemente" w:date="2016-05-10T20:19:00Z"/>
+          <w:ins w:id="384" w:author="clemente" w:date="2016-05-10T20:19:00Z"/>
           <w:lang w:val="en-US"/>
-          <w:rPrChange w:id="168" w:author="clemente" w:date="2016-05-10T20:19:00Z">
+          <w:rPrChange w:id="385" w:author="clemente" w:date="2016-05-10T20:19:00Z">
             <w:rPr>
-              <w:ins w:id="169" w:author="clemente" w:date="2016-05-10T20:19:00Z"/>
+              <w:ins w:id="386" w:author="clemente" w:date="2016-05-10T20:19:00Z"/>
             </w:rPr>
           </w:rPrChange>
         </w:rPr>
-      </w:pPr>
-      <w:ins w:id="170" w:author="clemente" w:date="2016-05-10T20:19:00Z">
+        <w:pPrChange w:id="387" w:author="clemente" w:date="2016-05-15T23:17:00Z">
+          <w:pPr>
+            <w:pStyle w:val="Sangradetextonormal"/>
+          </w:pPr>
+        </w:pPrChange>
+      </w:pPr>
+      <w:ins w:id="388" w:author="clemente" w:date="2016-05-10T20:19:00Z">
         <w:r>
           <w:rPr>
             <w:lang w:val="en-US"/>
-            <w:rPrChange w:id="171" w:author="clemente" w:date="2016-05-10T20:19:00Z">
+            <w:rPrChange w:id="389" w:author="clemente" w:date="2016-05-10T20:19:00Z">
               <w:rPr/>
             </w:rPrChange>
           </w:rPr>
@@ -2755,28 +4329,15 @@
       <w:pPr>
         <w:pStyle w:val="Sangradetextonormal"/>
         <w:rPr>
-          <w:ins w:id="172" w:author="clemente" w:date="2016-05-10T20:19:00Z"/>
-        </w:rPr>
-      </w:pPr>
-      <w:ins w:id="173" w:author="clemente" w:date="2016-05-10T20:19:00Z">
-        <w:r>
-          <w:t>FOREIGN KEY (IDESPECIALIDAD) REFERENCES ESPECIALIDAD</w:t>
-        </w:r>
-      </w:ins>
-    </w:p>
-    <w:p>
-      <w:pPr>
-        <w:pStyle w:val="Sangradetextonormal"/>
-        <w:rPr>
-          <w:ins w:id="174" w:author="clemente" w:date="2016-05-10T19:21:00Z"/>
-        </w:rPr>
-        <w:pPrChange w:id="175" w:author="clemente" w:date="2016-05-10T19:20:00Z">
+          <w:ins w:id="390" w:author="clemente" w:date="2016-05-10T19:21:00Z"/>
+        </w:rPr>
+        <w:pPrChange w:id="391" w:author="clemente" w:date="2016-05-15T23:17:00Z">
           <w:pPr>
             <w:pStyle w:val="Ttulo2"/>
           </w:pPr>
         </w:pPrChange>
       </w:pPr>
-      <w:ins w:id="176" w:author="clemente" w:date="2016-05-10T20:19:00Z">
+      <w:ins w:id="392" w:author="clemente" w:date="2016-05-10T20:19:00Z">
         <w:r>
           <w:t>);</w:t>
         </w:r>
@@ -2786,11 +4347,11 @@
       <w:pPr>
         <w:pStyle w:val="Sangradetextonormal"/>
         <w:rPr>
-          <w:rPrChange w:id="177" w:author="clemente" w:date="2016-05-10T19:20:00Z">
+          <w:rPrChange w:id="393" w:author="clemente" w:date="2016-05-10T19:20:00Z">
             <w:rPr/>
           </w:rPrChange>
         </w:rPr>
-        <w:pPrChange w:id="178" w:author="clemente" w:date="2016-05-10T19:20:00Z">
+        <w:pPrChange w:id="394" w:author="clemente" w:date="2016-05-15T23:17:00Z">
           <w:pPr>
             <w:pStyle w:val="Ttulo2"/>
           </w:pPr>
@@ -2801,33 +4362,33 @@
       <w:pPr>
         <w:pStyle w:val="Ttulo2"/>
         <w:rPr>
-          <w:ins w:id="179" w:author="clemente" w:date="2016-05-10T20:20:00Z"/>
-        </w:rPr>
-      </w:pPr>
-      <w:bookmarkStart w:id="180" w:name="_Toc434909696"/>
+          <w:ins w:id="395" w:author="clemente" w:date="2016-05-10T20:20:00Z"/>
+        </w:rPr>
+      </w:pPr>
+      <w:bookmarkStart w:id="396" w:name="_Toc434909696"/>
       <w:r>
         <w:t>Script para poblar las tablas.</w:t>
       </w:r>
-      <w:bookmarkEnd w:id="180"/>
+      <w:bookmarkEnd w:id="396"/>
     </w:p>
     <w:p>
       <w:pPr>
         <w:jc w:val="both"/>
         <w:rPr>
-          <w:ins w:id="181" w:author="clemente" w:date="2016-05-10T20:20:00Z"/>
+          <w:ins w:id="397" w:author="clemente" w:date="2016-05-10T20:20:00Z"/>
           <w:rFonts w:ascii="Liberation Sans" w:hAnsi="Liberation Sans"/>
           <w:color w:val="000000"/>
           <w:sz w:val="24"/>
           <w:szCs w:val="24"/>
           <w:lang w:eastAsia="es-MX"/>
         </w:rPr>
-        <w:pPrChange w:id="182" w:author="clemente" w:date="2016-05-10T20:20:00Z">
+        <w:pPrChange w:id="398" w:author="clemente" w:date="2016-05-10T20:20:00Z">
           <w:pPr>
             <w:pStyle w:val="Ttulo2"/>
           </w:pPr>
         </w:pPrChange>
       </w:pPr>
-      <w:ins w:id="183" w:author="clemente" w:date="2016-05-10T20:20:00Z">
+      <w:ins w:id="399" w:author="clemente" w:date="2016-05-10T20:20:00Z">
         <w:r>
           <w:rPr>
             <w:rFonts w:ascii="Liberation Sans" w:hAnsi="Liberation Sans"/>
@@ -2859,7 +4420,7 @@
           <w:t xml:space="preserve">  (</w:t>
         </w:r>
       </w:ins>
-      <w:ins w:id="184" w:author="clemente" w:date="2016-05-10T20:21:00Z">
+      <w:ins w:id="400" w:author="clemente" w:date="2016-05-10T20:21:00Z">
         <w:r>
           <w:rPr>
             <w:rFonts w:ascii="Liberation Sans" w:hAnsi="Liberation Sans"/>
@@ -2871,7 +4432,7 @@
           <w:t>####</w:t>
         </w:r>
       </w:ins>
-      <w:ins w:id="185" w:author="clemente" w:date="2016-05-10T20:20:00Z">
+      <w:ins w:id="401" w:author="clemente" w:date="2016-05-10T20:20:00Z">
         <w:r>
           <w:rPr>
             <w:rFonts w:ascii="Liberation Sans" w:hAnsi="Liberation Sans"/>
@@ -2883,7 +4444,7 @@
           <w:t>,</w:t>
         </w:r>
       </w:ins>
-      <w:ins w:id="186" w:author="clemente" w:date="2016-05-10T20:21:00Z">
+      <w:ins w:id="402" w:author="clemente" w:date="2016-05-10T20:21:00Z">
         <w:r>
           <w:rPr>
             <w:rFonts w:ascii="Liberation Sans" w:hAnsi="Liberation Sans"/>
@@ -2895,7 +4456,7 @@
           <w:t xml:space="preserve"> ‘NOMBRE_DE_LA_ESPECIALIDAD’</w:t>
         </w:r>
       </w:ins>
-      <w:ins w:id="187" w:author="clemente" w:date="2016-05-10T20:20:00Z">
+      <w:ins w:id="403" w:author="clemente" w:date="2016-05-10T20:20:00Z">
         <w:r>
           <w:rPr>
             <w:rFonts w:ascii="Liberation Sans" w:hAnsi="Liberation Sans"/>
@@ -2912,20 +4473,20 @@
       <w:pPr>
         <w:jc w:val="both"/>
         <w:rPr>
-          <w:ins w:id="188" w:author="clemente" w:date="2016-05-10T20:20:00Z"/>
+          <w:ins w:id="404" w:author="clemente" w:date="2016-05-10T20:20:00Z"/>
           <w:rFonts w:ascii="Liberation Sans" w:hAnsi="Liberation Sans"/>
           <w:color w:val="000000"/>
           <w:sz w:val="24"/>
           <w:szCs w:val="24"/>
           <w:lang w:eastAsia="es-MX"/>
         </w:rPr>
-        <w:pPrChange w:id="189" w:author="clemente" w:date="2016-05-10T20:20:00Z">
+        <w:pPrChange w:id="405" w:author="clemente" w:date="2016-05-10T20:20:00Z">
           <w:pPr>
             <w:pStyle w:val="Ttulo2"/>
           </w:pPr>
         </w:pPrChange>
       </w:pPr>
-      <w:ins w:id="190" w:author="clemente" w:date="2016-05-10T20:20:00Z">
+      <w:ins w:id="406" w:author="clemente" w:date="2016-05-10T20:20:00Z">
         <w:r>
           <w:rPr>
             <w:rFonts w:ascii="Liberation Sans" w:hAnsi="Liberation Sans"/>
@@ -2942,14 +4503,14 @@
       <w:pPr>
         <w:jc w:val="both"/>
         <w:rPr>
-          <w:ins w:id="191" w:author="clemente" w:date="2016-05-10T20:20:00Z"/>
+          <w:ins w:id="407" w:author="clemente" w:date="2016-05-10T20:20:00Z"/>
           <w:rFonts w:ascii="Liberation Sans" w:hAnsi="Liberation Sans"/>
           <w:color w:val="000000"/>
           <w:sz w:val="24"/>
           <w:szCs w:val="24"/>
           <w:lang w:eastAsia="es-MX"/>
         </w:rPr>
-        <w:pPrChange w:id="192" w:author="clemente" w:date="2016-05-10T20:20:00Z">
+        <w:pPrChange w:id="408" w:author="clemente" w:date="2016-05-10T20:20:00Z">
           <w:pPr>
             <w:pStyle w:val="Ttulo2"/>
           </w:pPr>
@@ -2960,11 +4521,11 @@
       <w:pPr>
         <w:jc w:val="both"/>
         <w:rPr>
-          <w:rPrChange w:id="193" w:author="clemente" w:date="2016-05-10T20:20:00Z">
+          <w:rPrChange w:id="409" w:author="clemente" w:date="2016-05-10T20:20:00Z">
             <w:rPr/>
           </w:rPrChange>
         </w:rPr>
-        <w:pPrChange w:id="194" w:author="clemente" w:date="2016-05-10T20:20:00Z">
+        <w:pPrChange w:id="410" w:author="clemente" w:date="2016-05-10T20:20:00Z">
           <w:pPr>
             <w:pStyle w:val="Ttulo2"/>
           </w:pPr>
@@ -2975,7 +4536,7 @@
       <w:pPr>
         <w:pStyle w:val="Ttulo2"/>
       </w:pPr>
-      <w:bookmarkStart w:id="195" w:name="_Toc434909697"/>
+      <w:bookmarkStart w:id="411" w:name="_Toc434909697"/>
       <w:r>
         <w:t xml:space="preserve">Script para crear las vistas, </w:t>
       </w:r>
@@ -3011,13 +4572,13 @@
       <w:r>
         <w:t>.</w:t>
       </w:r>
-      <w:bookmarkEnd w:id="195"/>
+      <w:bookmarkEnd w:id="411"/>
     </w:p>
     <w:p>
       <w:pPr>
         <w:pStyle w:val="Ttulo2"/>
       </w:pPr>
-      <w:bookmarkStart w:id="196" w:name="_Toc434909698"/>
+      <w:bookmarkStart w:id="412" w:name="_Toc434909698"/>
       <w:r>
         <w:t>Script de para obtener los requerimientos del proyecto</w:t>
       </w:r>
@@ -3025,17 +4586,27 @@
       <w:r>
         <w:t>..</w:t>
       </w:r>
-      <w:bookmarkEnd w:id="196"/>
+      <w:bookmarkEnd w:id="412"/>
       <w:proofErr w:type="gramEnd"/>
     </w:p>
     <w:p>
       <w:pPr>
         <w:pStyle w:val="Sangradetextonormal"/>
+        <w:pPrChange w:id="413" w:author="clemente" w:date="2016-05-15T23:17:00Z">
+          <w:pPr>
+            <w:pStyle w:val="Sangradetextonormal"/>
+          </w:pPr>
+        </w:pPrChange>
       </w:pPr>
     </w:p>
     <w:p>
       <w:pPr>
         <w:pStyle w:val="Sangradetextonormal"/>
+        <w:pPrChange w:id="414" w:author="clemente" w:date="2016-05-15T23:17:00Z">
+          <w:pPr>
+            <w:pStyle w:val="Sangradetextonormal"/>
+          </w:pPr>
+        </w:pPrChange>
       </w:pPr>
     </w:p>
     <w:p/>
@@ -3043,12 +4614,11 @@
       <w:pPr>
         <w:pStyle w:val="Ttulo1"/>
       </w:pPr>
-      <w:bookmarkStart w:id="197" w:name="_Toc434909699"/>
-      <w:r>
-        <w:lastRenderedPageBreak/>
+      <w:bookmarkStart w:id="415" w:name="_Toc434909699"/>
+      <w:r>
         <w:t>Implementación del modelo Físico.</w:t>
       </w:r>
-      <w:bookmarkEnd w:id="197"/>
+      <w:bookmarkEnd w:id="415"/>
     </w:p>
     <w:p>
       <w:pPr>
@@ -3170,7 +4740,7 @@
                       </a:ln>
                       <a:extLst>
                         <a:ext uri="{909E8E84-426E-40dd-AFC4-6F175D3DCCD1}">
-                          <a14:hiddenFill xmlns="" xmlns:mo="http://schemas.microsoft.com/office/mac/office/2008/main" xmlns:mv="urn:schemas-microsoft-com:mac:vml" xmlns:o="urn:schemas-microsoft-com:office:office" xmlns:v="urn:schemas-microsoft-com:vml" xmlns:w10="urn:schemas-microsoft-com:office:word" xmlns:w="http://schemas.openxmlformats.org/wordprocessingml/2006/main" xmlns:a14="http://schemas.microsoft.com/office/drawing/2010/main">
+                          <a14:hiddenFill xmlns:a14="http://schemas.microsoft.com/office/drawing/2010/main" xmlns:w="http://schemas.openxmlformats.org/wordprocessingml/2006/main" xmlns:w10="urn:schemas-microsoft-com:office:word" xmlns:v="urn:schemas-microsoft-com:vml" xmlns:o="urn:schemas-microsoft-com:office:office" xmlns:mv="urn:schemas-microsoft-com:mac:vml" xmlns:mo="http://schemas.microsoft.com/office/mac/office/2008/main" xmlns="">
                             <a:noFill/>
                           </a14:hiddenFill>
                         </a:ext>
@@ -3497,7 +5067,7 @@
         <w:rFonts w:ascii="Arial" w:hAnsi="Arial" w:cs="Arial"/>
         <w:noProof/>
       </w:rPr>
-      <w:t>4</w:t>
+      <w:t>6</w:t>
     </w:r>
     <w:r>
       <w:rPr>
@@ -3540,7 +5110,7 @@
         <w:rFonts w:ascii="Arial" w:hAnsi="Arial" w:cs="Arial"/>
         <w:noProof/>
       </w:rPr>
-      <w:t>5</w:t>
+      <w:t>7</w:t>
     </w:r>
     <w:r>
       <w:rPr>
@@ -3604,7 +5174,7 @@
                       </a:ln>
                       <a:extLst>
                         <a:ext uri="{909E8E84-426E-40dd-AFC4-6F175D3DCCD1}">
-                          <a14:hiddenFill xmlns="" xmlns:mo="http://schemas.microsoft.com/office/mac/office/2008/main" xmlns:mv="urn:schemas-microsoft-com:mac:vml" xmlns:o="urn:schemas-microsoft-com:office:office" xmlns:v="urn:schemas-microsoft-com:vml" xmlns:w10="urn:schemas-microsoft-com:office:word" xmlns:w="http://schemas.openxmlformats.org/wordprocessingml/2006/main" xmlns:a14="http://schemas.microsoft.com/office/drawing/2010/main">
+                          <a14:hiddenFill xmlns:a14="http://schemas.microsoft.com/office/drawing/2010/main" xmlns:w="http://schemas.openxmlformats.org/wordprocessingml/2006/main" xmlns:w10="urn:schemas-microsoft-com:office:word" xmlns:v="urn:schemas-microsoft-com:vml" xmlns:o="urn:schemas-microsoft-com:office:office" xmlns:mv="urn:schemas-microsoft-com:mac:vml" xmlns:mo="http://schemas.microsoft.com/office/mac/office/2008/main" xmlns="">
                             <a:noFill/>
                           </a14:hiddenFill>
                         </a:ext>
@@ -4331,7 +5901,7 @@
                                   <pic:cNvPicPr/>
                                 </pic:nvPicPr>
                                 <pic:blipFill>
-                                  <a:blip r:embed="rId2"/>
+                                  <a:blip r:embed="rId1"/>
                                   <a:stretch>
                                     <a:fillRect/>
                                   </a:stretch>
@@ -4483,7 +6053,7 @@
                       </a:ln>
                       <a:extLst>
                         <a:ext uri="{909E8E84-426E-40dd-AFC4-6F175D3DCCD1}">
-                          <a14:hiddenFill xmlns="" xmlns:mo="http://schemas.microsoft.com/office/mac/office/2008/main" xmlns:mv="urn:schemas-microsoft-com:mac:vml" xmlns:o="urn:schemas-microsoft-com:office:office" xmlns:v="urn:schemas-microsoft-com:vml" xmlns:w10="urn:schemas-microsoft-com:office:word" xmlns:w="http://schemas.openxmlformats.org/wordprocessingml/2006/main" xmlns:a14="http://schemas.microsoft.com/office/drawing/2010/main">
+                          <a14:hiddenFill xmlns:a14="http://schemas.microsoft.com/office/drawing/2010/main" xmlns:w="http://schemas.openxmlformats.org/wordprocessingml/2006/main" xmlns:w10="urn:schemas-microsoft-com:office:word" xmlns:v="urn:schemas-microsoft-com:vml" xmlns:o="urn:schemas-microsoft-com:office:office" xmlns:mv="urn:schemas-microsoft-com:mac:vml" xmlns:mo="http://schemas.microsoft.com/office/mac/office/2008/main" xmlns="">
                             <a:noFill/>
                           </a14:hiddenFill>
                         </a:ext>
@@ -4826,7 +6396,7 @@
                       </a:ln>
                       <a:extLst>
                         <a:ext uri="{909E8E84-426E-40dd-AFC4-6F175D3DCCD1}">
-                          <a14:hiddenFill xmlns="" xmlns:mo="http://schemas.microsoft.com/office/mac/office/2008/main" xmlns:mv="urn:schemas-microsoft-com:mac:vml" xmlns:o="urn:schemas-microsoft-com:office:office" xmlns:v="urn:schemas-microsoft-com:vml" xmlns:w10="urn:schemas-microsoft-com:office:word" xmlns:w="http://schemas.openxmlformats.org/wordprocessingml/2006/main" xmlns:a14="http://schemas.microsoft.com/office/drawing/2010/main">
+                          <a14:hiddenFill xmlns:a14="http://schemas.microsoft.com/office/drawing/2010/main" xmlns:w="http://schemas.openxmlformats.org/wordprocessingml/2006/main" xmlns:w10="urn:schemas-microsoft-com:office:word" xmlns:v="urn:schemas-microsoft-com:vml" xmlns:o="urn:schemas-microsoft-com:office:office" xmlns:mv="urn:schemas-microsoft-com:mac:vml" xmlns:mo="http://schemas.microsoft.com/office/mac/office/2008/main" xmlns="">
                             <a:noFill/>
                           </a14:hiddenFill>
                         </a:ext>
@@ -8113,11 +9683,11 @@
     <w:name w:val="Body Text Indent"/>
     <w:basedOn w:val="Normal"/>
     <w:autoRedefine/>
-    <w:rsid w:val="00C15396"/>
+    <w:rsid w:val="003E6436"/>
     <w:pPr>
-      <w:ind w:left="705"/>
-      <w:jc w:val="both"/>
-      <w:pPrChange w:id="2" w:author="clemente" w:date="2016-05-10T01:15:00Z">
+      <w:spacing w:line="480" w:lineRule="auto"/>
+      <w:jc w:val="center"/>
+      <w:pPrChange w:id="2" w:author="clemente" w:date="2016-05-15T23:17:00Z">
         <w:pPr>
           <w:ind w:left="705"/>
           <w:jc w:val="both"/>
@@ -8127,7 +9697,7 @@
     <w:rPr>
       <w:rFonts w:ascii="Arial" w:hAnsi="Arial"/>
       <w:color w:val="000000" w:themeColor="text1"/>
-      <w:rPrChange w:id="2" w:author="clemente" w:date="2016-05-10T01:15:00Z">
+      <w:rPrChange w:id="2" w:author="clemente" w:date="2016-05-15T23:17:00Z">
         <w:rPr>
           <w:rFonts w:ascii="Arial" w:hAnsi="Arial"/>
           <w:color w:val="000000" w:themeColor="text1"/>
@@ -8429,6 +9999,28 @@
       <w:lang w:eastAsia="es-ES"/>
     </w:rPr>
   </w:style>
+  <w:style w:type="table" w:styleId="Tablaconcuadrcula">
+    <w:name w:val="Table Grid"/>
+    <w:basedOn w:val="Tablanormal"/>
+    <w:rsid w:val="003E6436"/>
+    <w:tblPr>
+      <w:tblInd w:w="0" w:type="dxa"/>
+      <w:tblBorders>
+        <w:top w:val="single" w:sz="4" w:space="0" w:color="auto"/>
+        <w:left w:val="single" w:sz="4" w:space="0" w:color="auto"/>
+        <w:bottom w:val="single" w:sz="4" w:space="0" w:color="auto"/>
+        <w:right w:val="single" w:sz="4" w:space="0" w:color="auto"/>
+        <w:insideH w:val="single" w:sz="4" w:space="0" w:color="auto"/>
+        <w:insideV w:val="single" w:sz="4" w:space="0" w:color="auto"/>
+      </w:tblBorders>
+      <w:tblCellMar>
+        <w:top w:w="0" w:type="dxa"/>
+        <w:left w:w="108" w:type="dxa"/>
+        <w:bottom w:w="0" w:type="dxa"/>
+        <w:right w:w="108" w:type="dxa"/>
+      </w:tblCellMar>
+    </w:tblPr>
+  </w:style>
 </w:styles>
 </file>
 
@@ -8720,7 +10312,7 @@
 </file>
 
 <file path=customXml/itemProps1.xml><?xml version="1.0" encoding="utf-8"?>
-<ds:datastoreItem xmlns:ds="http://schemas.openxmlformats.org/officeDocument/2006/customXml" ds:itemID="{A0E99CAC-DAB6-453F-85A4-46D83C6768C3}">
+<ds:datastoreItem xmlns:ds="http://schemas.openxmlformats.org/officeDocument/2006/customXml" ds:itemID="{240C60B9-E369-4FB3-B903-2861F455658A}">
   <ds:schemaRefs>
     <ds:schemaRef ds:uri="http://schemas.openxmlformats.org/officeDocument/2006/bibliography"/>
   </ds:schemaRefs>

</xml_diff>